<commit_message>
Notes on the implementation of Clojure - class organization -- update to docx
</commit_message>
<xml_diff>
--- a/docs/dependencies/clojure-dependency-graphs.docx
+++ b/docs/dependencies/clojure-dependency-graphs.docx
@@ -12,57 +12,24 @@
     </w:p>
     <w:p/>
     <w:p>
-      <w:proofErr w:type="spellStart"/>
-      <w:r>
-        <w:t>ClojureCLR</w:t>
-      </w:r>
-      <w:proofErr w:type="spellEnd"/>
-      <w:r>
-        <w:t xml:space="preserve"> follows </w:t>
-      </w:r>
-      <w:proofErr w:type="spellStart"/>
-      <w:r>
-        <w:t>ClojureJVM</w:t>
-      </w:r>
-      <w:proofErr w:type="spellEnd"/>
-      <w:r>
-        <w:t xml:space="preserve"> very closely in its design, including the organization of interfaces and classes used in the implementation.    </w:t>
-      </w:r>
-      <w:proofErr w:type="gramStart"/>
-      <w:r>
-        <w:t>Not counting the classes in the compiler, there</w:t>
-      </w:r>
-      <w:proofErr w:type="gramEnd"/>
-      <w:r>
-        <w:t xml:space="preserve"> are roughly 250 interfaces and classes defined in </w:t>
-      </w:r>
-      <w:proofErr w:type="spellStart"/>
-      <w:r>
-        <w:t>ClojureCLR</w:t>
-      </w:r>
-      <w:proofErr w:type="spellEnd"/>
-      <w:r>
-        <w:t xml:space="preserve">.  These range from relatively straightforward utilities such as </w:t>
-      </w:r>
-      <w:proofErr w:type="spellStart"/>
+      <w:r>
+        <w:t xml:space="preserve">ClojureCLR follows ClojureJVM very closely in its design, including the organization of interfaces and classes used in the implementation.    Not counting the classes in the compiler, there are roughly 250 interfaces and classes defined in ClojureCLR.  These range from relatively straightforward utilities such as </w:t>
+      </w:r>
       <w:r>
         <w:rPr>
           <w:rFonts w:ascii="Courier New" w:hAnsi="Courier New" w:cs="Courier New"/>
         </w:rPr>
         <w:t>BigDecimal</w:t>
       </w:r>
-      <w:proofErr w:type="spellEnd"/>
       <w:r>
         <w:t xml:space="preserve"> and </w:t>
       </w:r>
-      <w:proofErr w:type="spellStart"/>
       <w:r>
         <w:rPr>
           <w:rFonts w:ascii="Courier New" w:hAnsi="Courier New" w:cs="Courier New"/>
         </w:rPr>
         <w:t>LineNumberingTextReader</w:t>
       </w:r>
-      <w:proofErr w:type="spellEnd"/>
       <w:r>
         <w:t xml:space="preserve"> to the complicated, intertwined set of interfaces and classes that define the basic data structures manipulated by Clojure.  A reasonably accurate and complete chart of those dependencies is shown </w:t>
       </w:r>
@@ -126,15 +93,7 @@
     </w:p>
     <w:p>
       <w:r>
-        <w:t xml:space="preserve">So, you want to implement a new Clojure to match against </w:t>
-      </w:r>
-      <w:proofErr w:type="spellStart"/>
-      <w:r>
-        <w:t>ClojureJVM</w:t>
-      </w:r>
-      <w:proofErr w:type="spellEnd"/>
-      <w:r>
-        <w:t xml:space="preserve"> class for class? Just do a traversal of this graph.  Then add the missing support classes.  Then write a compiler.</w:t>
+        <w:t>So, you want to implement a new Clojure to match against ClojureJVM class for class? Just do a traversal of this graph.  Then add the missing support classes.  Then write a compiler.</w:t>
       </w:r>
     </w:p>
     <w:p>
@@ -151,61 +110,47 @@
           <w:rFonts w:ascii="Courier New" w:hAnsi="Courier New" w:cs="Courier New"/>
         </w:rPr>
       </w:pPr>
-      <w:proofErr w:type="spellStart"/>
       <w:r>
         <w:rPr>
           <w:rFonts w:ascii="Courier New" w:hAnsi="Courier New" w:cs="Courier New"/>
         </w:rPr>
         <w:t>AtomicBoolean</w:t>
       </w:r>
-      <w:proofErr w:type="spellEnd"/>
-      <w:r>
-        <w:rPr>
-          <w:rFonts w:ascii="Courier New" w:hAnsi="Courier New" w:cs="Courier New"/>
-        </w:rPr>
-        <w:t xml:space="preserve"> </w:t>
-      </w:r>
-      <w:proofErr w:type="spellStart"/>
+      <w:r>
+        <w:rPr>
+          <w:rFonts w:ascii="Courier New" w:hAnsi="Courier New" w:cs="Courier New"/>
+        </w:rPr>
+        <w:t xml:space="preserve"> </w:t>
+      </w:r>
       <w:r>
         <w:rPr>
           <w:rFonts w:ascii="Courier New" w:hAnsi="Courier New" w:cs="Courier New"/>
         </w:rPr>
         <w:t>AtomicInteger</w:t>
       </w:r>
-      <w:proofErr w:type="spellEnd"/>
-      <w:r>
-        <w:rPr>
-          <w:rFonts w:ascii="Courier New" w:hAnsi="Courier New" w:cs="Courier New"/>
-        </w:rPr>
-        <w:t xml:space="preserve"> </w:t>
-      </w:r>
-      <w:proofErr w:type="spellStart"/>
+      <w:r>
+        <w:rPr>
+          <w:rFonts w:ascii="Courier New" w:hAnsi="Courier New" w:cs="Courier New"/>
+        </w:rPr>
+        <w:t xml:space="preserve"> </w:t>
+      </w:r>
       <w:r>
         <w:rPr>
           <w:rFonts w:ascii="Courier New" w:hAnsi="Courier New" w:cs="Courier New"/>
         </w:rPr>
         <w:t>AtomicLong</w:t>
       </w:r>
-      <w:proofErr w:type="spellEnd"/>
-      <w:r>
-        <w:rPr>
-          <w:rFonts w:ascii="Courier New" w:hAnsi="Courier New" w:cs="Courier New"/>
-        </w:rPr>
-        <w:t xml:space="preserve"> </w:t>
-      </w:r>
-      <w:proofErr w:type="spellStart"/>
-      <w:r>
-        <w:rPr>
-          <w:rFonts w:ascii="Courier New" w:hAnsi="Courier New" w:cs="Courier New"/>
-        </w:rPr>
-        <w:t>AtomicReference</w:t>
-      </w:r>
-      <w:proofErr w:type="spellEnd"/>
-      <w:r>
-        <w:rPr>
-          <w:rFonts w:ascii="Courier New" w:hAnsi="Courier New" w:cs="Courier New"/>
-        </w:rPr>
-        <w:t>&lt;T&gt;</w:t>
+      <w:r>
+        <w:rPr>
+          <w:rFonts w:ascii="Courier New" w:hAnsi="Courier New" w:cs="Courier New"/>
+        </w:rPr>
+        <w:t xml:space="preserve"> </w:t>
+      </w:r>
+      <w:r>
+        <w:rPr>
+          <w:rFonts w:ascii="Courier New" w:hAnsi="Courier New" w:cs="Courier New"/>
+        </w:rPr>
+        <w:t>AtomicReference&lt;T&gt;</w:t>
       </w:r>
       <w:r>
         <w:rPr>
@@ -225,42 +170,36 @@
         </w:rPr>
         <w:t xml:space="preserve"> </w:t>
       </w:r>
-      <w:proofErr w:type="spellStart"/>
       <w:r>
         <w:rPr>
           <w:rFonts w:ascii="Courier New" w:hAnsi="Courier New" w:cs="Courier New"/>
         </w:rPr>
         <w:t>ClrArraySpec</w:t>
       </w:r>
-      <w:proofErr w:type="spellEnd"/>
-      <w:r>
-        <w:rPr>
-          <w:rFonts w:ascii="Courier New" w:hAnsi="Courier New" w:cs="Courier New"/>
-        </w:rPr>
-        <w:t xml:space="preserve"> </w:t>
-      </w:r>
-      <w:proofErr w:type="spellStart"/>
+      <w:r>
+        <w:rPr>
+          <w:rFonts w:ascii="Courier New" w:hAnsi="Courier New" w:cs="Courier New"/>
+        </w:rPr>
+        <w:t xml:space="preserve"> </w:t>
+      </w:r>
       <w:r>
         <w:rPr>
           <w:rFonts w:ascii="Courier New" w:hAnsi="Courier New" w:cs="Courier New"/>
         </w:rPr>
         <w:t>ClrTypeSpec</w:t>
       </w:r>
-      <w:proofErr w:type="spellEnd"/>
-      <w:r>
-        <w:rPr>
-          <w:rFonts w:ascii="Courier New" w:hAnsi="Courier New" w:cs="Courier New"/>
-        </w:rPr>
-        <w:t xml:space="preserve"> </w:t>
-      </w:r>
-      <w:proofErr w:type="spellStart"/>
+      <w:r>
+        <w:rPr>
+          <w:rFonts w:ascii="Courier New" w:hAnsi="Courier New" w:cs="Courier New"/>
+        </w:rPr>
+        <w:t xml:space="preserve"> </w:t>
+      </w:r>
       <w:r>
         <w:rPr>
           <w:rFonts w:ascii="Courier New" w:hAnsi="Courier New" w:cs="Courier New"/>
         </w:rPr>
         <w:t>EdnReader</w:t>
       </w:r>
-      <w:proofErr w:type="spellEnd"/>
       <w:r>
         <w:rPr>
           <w:rFonts w:ascii="Courier New" w:hAnsi="Courier New" w:cs="Courier New"/>
@@ -279,90 +218,60 @@
         </w:rPr>
         <w:t xml:space="preserve"> </w:t>
       </w:r>
-      <w:proofErr w:type="spellStart"/>
-      <w:r>
-        <w:rPr>
-          <w:rFonts w:ascii="Courier New" w:hAnsi="Courier New" w:cs="Courier New"/>
-        </w:rPr>
-        <w:t>JavaConcurrentDictionary</w:t>
-      </w:r>
-      <w:proofErr w:type="spellEnd"/>
-      <w:r>
-        <w:rPr>
-          <w:rFonts w:ascii="Courier New" w:hAnsi="Courier New" w:cs="Courier New"/>
-        </w:rPr>
-        <w:t>&lt;</w:t>
-      </w:r>
-      <w:proofErr w:type="spellStart"/>
-      <w:r>
-        <w:rPr>
-          <w:rFonts w:ascii="Courier New" w:hAnsi="Courier New" w:cs="Courier New"/>
-        </w:rPr>
-        <w:t>TKey</w:t>
-      </w:r>
-      <w:proofErr w:type="spellEnd"/>
-      <w:r>
-        <w:rPr>
-          <w:rFonts w:ascii="Courier New" w:hAnsi="Courier New" w:cs="Courier New"/>
-        </w:rPr>
-        <w:t>, TValue&gt;</w:t>
-      </w:r>
-      <w:r>
-        <w:rPr>
-          <w:rFonts w:ascii="Courier New" w:hAnsi="Courier New" w:cs="Courier New"/>
-        </w:rPr>
-        <w:t xml:space="preserve"> </w:t>
-      </w:r>
-      <w:proofErr w:type="spellStart"/>
+      <w:r>
+        <w:rPr>
+          <w:rFonts w:ascii="Courier New" w:hAnsi="Courier New" w:cs="Courier New"/>
+        </w:rPr>
+        <w:t>JavaConcurrentDictionary&lt;TKey, TValue&gt;</w:t>
+      </w:r>
+      <w:r>
+        <w:rPr>
+          <w:rFonts w:ascii="Courier New" w:hAnsi="Courier New" w:cs="Courier New"/>
+        </w:rPr>
+        <w:t xml:space="preserve"> </w:t>
+      </w:r>
       <w:r>
         <w:rPr>
           <w:rFonts w:ascii="Courier New" w:hAnsi="Courier New" w:cs="Courier New"/>
         </w:rPr>
         <w:t>JReMatcher</w:t>
       </w:r>
-      <w:proofErr w:type="spellEnd"/>
-      <w:r>
-        <w:rPr>
-          <w:rFonts w:ascii="Courier New" w:hAnsi="Courier New" w:cs="Courier New"/>
-        </w:rPr>
-        <w:t xml:space="preserve"> </w:t>
-      </w:r>
-      <w:proofErr w:type="spellStart"/>
+      <w:r>
+        <w:rPr>
+          <w:rFonts w:ascii="Courier New" w:hAnsi="Courier New" w:cs="Courier New"/>
+        </w:rPr>
+        <w:t xml:space="preserve"> </w:t>
+      </w:r>
       <w:r>
         <w:rPr>
           <w:rFonts w:ascii="Courier New" w:hAnsi="Courier New" w:cs="Courier New"/>
         </w:rPr>
         <w:t>LazilyPersistentVector</w:t>
       </w:r>
-      <w:proofErr w:type="spellEnd"/>
-      <w:r>
-        <w:rPr>
-          <w:rFonts w:ascii="Courier New" w:hAnsi="Courier New" w:cs="Courier New"/>
-        </w:rPr>
-        <w:t xml:space="preserve"> </w:t>
-      </w:r>
-      <w:proofErr w:type="spellStart"/>
+      <w:r>
+        <w:rPr>
+          <w:rFonts w:ascii="Courier New" w:hAnsi="Courier New" w:cs="Courier New"/>
+        </w:rPr>
+        <w:t xml:space="preserve"> </w:t>
+      </w:r>
       <w:r>
         <w:rPr>
           <w:rFonts w:ascii="Courier New" w:hAnsi="Courier New" w:cs="Courier New"/>
         </w:rPr>
         <w:t>LispReader</w:t>
       </w:r>
-      <w:proofErr w:type="spellEnd"/>
-      <w:r>
-        <w:rPr>
-          <w:rFonts w:ascii="Courier New" w:hAnsi="Courier New" w:cs="Courier New"/>
-        </w:rPr>
-        <w:t xml:space="preserve"> </w:t>
-      </w:r>
-      <w:proofErr w:type="spellStart"/>
+      <w:r>
+        <w:rPr>
+          <w:rFonts w:ascii="Courier New" w:hAnsi="Courier New" w:cs="Courier New"/>
+        </w:rPr>
+        <w:t xml:space="preserve"> </w:t>
+      </w:r>
       <w:r>
         <w:rPr>
           <w:rFonts w:ascii="Courier New" w:hAnsi="Courier New" w:cs="Courier New"/>
         </w:rPr>
         <w:t>LockingTransaction</w:t>
       </w:r>
-      <w:proofErr w:type="spellEnd"/>
       <w:r>
         <w:rPr>
           <w:rFonts w:ascii="Courier New" w:hAnsi="Courier New" w:cs="Courier New"/>
@@ -417,335 +326,155 @@
         </w:rPr>
         <w:t xml:space="preserve"> </w:t>
       </w:r>
-      <w:proofErr w:type="spellStart"/>
-      <w:r>
-        <w:rPr>
-          <w:rFonts w:ascii="Courier New" w:hAnsi="Courier New" w:cs="Courier New"/>
-        </w:rPr>
-        <w:t>WarnBoxedMathAttribute</w:t>
-      </w:r>
-      <w:proofErr w:type="spellEnd"/>
-      <w:r>
-        <w:rPr>
-          <w:rFonts w:ascii="Courier New" w:hAnsi="Courier New" w:cs="Courier New"/>
-        </w:rPr>
-        <w:t xml:space="preserve"> Clojure</w:t>
-      </w:r>
-      <w:r>
-        <w:rPr>
-          <w:rFonts w:ascii="Courier New" w:hAnsi="Courier New" w:cs="Courier New"/>
-        </w:rPr>
-        <w:t xml:space="preserve"> </w:t>
-      </w:r>
-      <w:proofErr w:type="spellStart"/>
-      <w:r>
-        <w:rPr>
-          <w:rFonts w:ascii="Courier New" w:hAnsi="Courier New" w:cs="Courier New"/>
-        </w:rPr>
-        <w:t>LineNumberingTextReader</w:t>
-      </w:r>
-      <w:proofErr w:type="spellEnd"/>
-      <w:r>
-        <w:rPr>
-          <w:rFonts w:ascii="Courier New" w:hAnsi="Courier New" w:cs="Courier New"/>
-        </w:rPr>
-        <w:t xml:space="preserve"> </w:t>
-      </w:r>
-      <w:proofErr w:type="spellStart"/>
-      <w:r>
-        <w:rPr>
-          <w:rFonts w:ascii="Courier New" w:hAnsi="Courier New" w:cs="Courier New"/>
-        </w:rPr>
-        <w:t>PushbackInputStream</w:t>
-      </w:r>
-      <w:proofErr w:type="spellEnd"/>
-      <w:r>
-        <w:rPr>
-          <w:rFonts w:ascii="Courier New" w:hAnsi="Courier New" w:cs="Courier New"/>
-        </w:rPr>
-        <w:t xml:space="preserve"> </w:t>
-      </w:r>
-      <w:proofErr w:type="spellStart"/>
-      <w:r>
-        <w:rPr>
-          <w:rFonts w:ascii="Courier New" w:hAnsi="Courier New" w:cs="Courier New"/>
-        </w:rPr>
-        <w:t>PushbackTextReader</w:t>
-      </w:r>
-      <w:proofErr w:type="spellEnd"/>
-      <w:r>
-        <w:rPr>
-          <w:rFonts w:ascii="Courier New" w:hAnsi="Courier New" w:cs="Courier New"/>
-        </w:rPr>
-        <w:t xml:space="preserve"> </w:t>
-      </w:r>
-      <w:proofErr w:type="spellStart"/>
-      <w:r>
-        <w:rPr>
-          <w:rFonts w:ascii="Courier New" w:hAnsi="Courier New" w:cs="Courier New"/>
-        </w:rPr>
-        <w:t>BindingHelpers</w:t>
-      </w:r>
-      <w:proofErr w:type="spellEnd"/>
-      <w:r>
-        <w:rPr>
-          <w:rFonts w:ascii="Courier New" w:hAnsi="Courier New" w:cs="Courier New"/>
-        </w:rPr>
-        <w:t xml:space="preserve"> </w:t>
-      </w:r>
-      <w:proofErr w:type="spellStart"/>
-      <w:r>
-        <w:rPr>
-          <w:rFonts w:ascii="Courier New" w:hAnsi="Courier New" w:cs="Courier New"/>
-        </w:rPr>
-        <w:t>ClojureBinder</w:t>
-      </w:r>
-      <w:proofErr w:type="spellEnd"/>
-      <w:r>
-        <w:rPr>
-          <w:rFonts w:ascii="Courier New" w:hAnsi="Courier New" w:cs="Courier New"/>
-        </w:rPr>
-        <w:t xml:space="preserve"> </w:t>
-      </w:r>
-      <w:proofErr w:type="spellStart"/>
-      <w:r>
-        <w:rPr>
-          <w:rFonts w:ascii="Courier New" w:hAnsi="Courier New" w:cs="Courier New"/>
-        </w:rPr>
-        <w:t>ClojureCreateInstanceBinder</w:t>
-      </w:r>
-      <w:proofErr w:type="spellEnd"/>
-      <w:r>
-        <w:rPr>
-          <w:rFonts w:ascii="Courier New" w:hAnsi="Courier New" w:cs="Courier New"/>
-        </w:rPr>
-        <w:t xml:space="preserve"> </w:t>
-      </w:r>
-      <w:proofErr w:type="spellStart"/>
-      <w:r>
-        <w:rPr>
-          <w:rFonts w:ascii="Courier New" w:hAnsi="Courier New" w:cs="Courier New"/>
-        </w:rPr>
-        <w:t>ClojureGetZeroArityMemberBinder</w:t>
-      </w:r>
-      <w:proofErr w:type="spellEnd"/>
-      <w:r>
-        <w:rPr>
-          <w:rFonts w:ascii="Courier New" w:hAnsi="Courier New" w:cs="Courier New"/>
-        </w:rPr>
-        <w:t xml:space="preserve"> </w:t>
-      </w:r>
-      <w:proofErr w:type="spellStart"/>
-      <w:r>
-        <w:rPr>
-          <w:rFonts w:ascii="Courier New" w:hAnsi="Courier New" w:cs="Courier New"/>
-        </w:rPr>
-        <w:t>ClojureInvokeMemberBinder</w:t>
-      </w:r>
-      <w:proofErr w:type="spellEnd"/>
-      <w:r>
-        <w:rPr>
-          <w:rFonts w:ascii="Courier New" w:hAnsi="Courier New" w:cs="Courier New"/>
-        </w:rPr>
-        <w:t xml:space="preserve"> </w:t>
-      </w:r>
-      <w:proofErr w:type="spellStart"/>
-      <w:r>
-        <w:rPr>
-          <w:rFonts w:ascii="Courier New" w:hAnsi="Courier New" w:cs="Courier New"/>
-        </w:rPr>
-        <w:t>ClojureOverloadResolverFactory</w:t>
-      </w:r>
-      <w:proofErr w:type="spellEnd"/>
-      <w:r>
-        <w:rPr>
-          <w:rFonts w:ascii="Courier New" w:hAnsi="Courier New" w:cs="Courier New"/>
-        </w:rPr>
-        <w:t xml:space="preserve"> </w:t>
-      </w:r>
-      <w:proofErr w:type="spellStart"/>
-      <w:r>
-        <w:rPr>
-          <w:rFonts w:ascii="Courier New" w:hAnsi="Courier New" w:cs="Courier New"/>
-        </w:rPr>
-        <w:t>ClojureOverloadResolver</w:t>
-      </w:r>
-      <w:proofErr w:type="spellEnd"/>
-      <w:r>
-        <w:rPr>
-          <w:rFonts w:ascii="Courier New" w:hAnsi="Courier New" w:cs="Courier New"/>
-        </w:rPr>
-        <w:t xml:space="preserve"> </w:t>
-      </w:r>
-      <w:proofErr w:type="spellStart"/>
+      <w:r>
+        <w:rPr>
+          <w:rFonts w:ascii="Courier New" w:hAnsi="Courier New" w:cs="Courier New"/>
+        </w:rPr>
+        <w:t>WarnBoxedMathAttribute Clojure</w:t>
+      </w:r>
+      <w:r>
+        <w:rPr>
+          <w:rFonts w:ascii="Courier New" w:hAnsi="Courier New" w:cs="Courier New"/>
+        </w:rPr>
+        <w:t xml:space="preserve"> </w:t>
+      </w:r>
+      <w:r>
+        <w:rPr>
+          <w:rFonts w:ascii="Courier New" w:hAnsi="Courier New" w:cs="Courier New"/>
+        </w:rPr>
+        <w:t>LineNumberingTextReader PushbackInputStream PushbackTextReader BindingHelpers</w:t>
+      </w:r>
+      <w:r>
+        <w:rPr>
+          <w:rFonts w:ascii="Courier New" w:hAnsi="Courier New" w:cs="Courier New"/>
+        </w:rPr>
+        <w:t xml:space="preserve"> </w:t>
+      </w:r>
+      <w:r>
+        <w:rPr>
+          <w:rFonts w:ascii="Courier New" w:hAnsi="Courier New" w:cs="Courier New"/>
+        </w:rPr>
+        <w:t>ClojureBinder ClojureCreateInstanceBinder ClojureGetZeroArityMemberBinder ClojureInvokeMemberBinder ClojureOverloadResolverFactory ClojureOverloadResolver</w:t>
+      </w:r>
+      <w:r>
+        <w:rPr>
+          <w:rFonts w:ascii="Courier New" w:hAnsi="Courier New" w:cs="Courier New"/>
+        </w:rPr>
+        <w:t xml:space="preserve"> </w:t>
+      </w:r>
       <w:r>
         <w:rPr>
           <w:rFonts w:ascii="Courier New" w:hAnsi="Courier New" w:cs="Courier New"/>
         </w:rPr>
         <w:t>DynUtils</w:t>
       </w:r>
-      <w:proofErr w:type="spellEnd"/>
-      <w:r>
-        <w:rPr>
-          <w:rFonts w:ascii="Courier New" w:hAnsi="Courier New" w:cs="Courier New"/>
-        </w:rPr>
-        <w:t xml:space="preserve"> </w:t>
-      </w:r>
-      <w:proofErr w:type="spellStart"/>
+      <w:r>
+        <w:rPr>
+          <w:rFonts w:ascii="Courier New" w:hAnsi="Courier New" w:cs="Courier New"/>
+        </w:rPr>
+        <w:t xml:space="preserve"> </w:t>
+      </w:r>
       <w:r>
         <w:rPr>
           <w:rFonts w:ascii="Courier New" w:hAnsi="Courier New" w:cs="Courier New"/>
         </w:rPr>
         <w:t>IClojureBinder</w:t>
       </w:r>
-      <w:proofErr w:type="spellEnd"/>
-      <w:r>
-        <w:rPr>
-          <w:rFonts w:ascii="Courier New" w:hAnsi="Courier New" w:cs="Courier New"/>
-        </w:rPr>
-        <w:t xml:space="preserve"> </w:t>
-      </w:r>
-      <w:proofErr w:type="spellStart"/>
+      <w:r>
+        <w:rPr>
+          <w:rFonts w:ascii="Courier New" w:hAnsi="Courier New" w:cs="Courier New"/>
+        </w:rPr>
+        <w:t xml:space="preserve"> </w:t>
+      </w:r>
       <w:r>
         <w:rPr>
           <w:rFonts w:ascii="Courier New" w:hAnsi="Courier New" w:cs="Courier New"/>
         </w:rPr>
         <w:t>MetaAFn</w:t>
       </w:r>
-      <w:proofErr w:type="spellEnd"/>
-      <w:r>
-        <w:rPr>
-          <w:rFonts w:ascii="Courier New" w:hAnsi="Courier New" w:cs="Courier New"/>
-        </w:rPr>
-        <w:t xml:space="preserve"> </w:t>
-      </w:r>
-      <w:proofErr w:type="spellStart"/>
-      <w:r>
-        <w:rPr>
-          <w:rFonts w:ascii="Courier New" w:hAnsi="Courier New" w:cs="Courier New"/>
-        </w:rPr>
-        <w:t>ClojureContext</w:t>
-      </w:r>
-      <w:proofErr w:type="spellEnd"/>
-      <w:r>
-        <w:rPr>
-          <w:rFonts w:ascii="Courier New" w:hAnsi="Courier New" w:cs="Courier New"/>
-        </w:rPr>
-        <w:t xml:space="preserve"> </w:t>
-      </w:r>
-      <w:r>
-        <w:rPr>
-          <w:rFonts w:ascii="Courier New" w:hAnsi="Courier New" w:cs="Courier New"/>
-        </w:rPr>
-        <w:t xml:space="preserve"> </w:t>
-      </w:r>
-      <w:proofErr w:type="spellStart"/>
+      <w:r>
+        <w:rPr>
+          <w:rFonts w:ascii="Courier New" w:hAnsi="Courier New" w:cs="Courier New"/>
+        </w:rPr>
+        <w:t xml:space="preserve"> </w:t>
+      </w:r>
+      <w:r>
+        <w:rPr>
+          <w:rFonts w:ascii="Courier New" w:hAnsi="Courier New" w:cs="Courier New"/>
+        </w:rPr>
+        <w:t xml:space="preserve">ClojureContext </w:t>
+      </w:r>
+      <w:r>
+        <w:rPr>
+          <w:rFonts w:ascii="Courier New" w:hAnsi="Courier New" w:cs="Courier New"/>
+        </w:rPr>
+        <w:t xml:space="preserve"> </w:t>
+      </w:r>
       <w:r>
         <w:rPr>
           <w:rFonts w:ascii="Courier New" w:hAnsi="Courier New" w:cs="Courier New"/>
         </w:rPr>
         <w:t>ClojureOps</w:t>
       </w:r>
-      <w:proofErr w:type="spellEnd"/>
-      <w:r>
-        <w:rPr>
-          <w:rFonts w:ascii="Courier New" w:hAnsi="Courier New" w:cs="Courier New"/>
-        </w:rPr>
-        <w:t xml:space="preserve"> </w:t>
-      </w:r>
-      <w:proofErr w:type="spellStart"/>
-      <w:r>
-        <w:rPr>
-          <w:rFonts w:ascii="Courier New" w:hAnsi="Courier New" w:cs="Courier New"/>
-        </w:rPr>
-        <w:t>ClojureOptions</w:t>
-      </w:r>
-      <w:proofErr w:type="spellEnd"/>
-      <w:r>
-        <w:rPr>
-          <w:rFonts w:ascii="Courier New" w:hAnsi="Courier New" w:cs="Courier New"/>
-        </w:rPr>
-        <w:t xml:space="preserve"> </w:t>
-      </w:r>
-      <w:r>
-        <w:rPr>
-          <w:rFonts w:ascii="Courier New" w:hAnsi="Courier New" w:cs="Courier New"/>
-        </w:rPr>
-        <w:t xml:space="preserve"> </w:t>
-      </w:r>
-      <w:proofErr w:type="spellStart"/>
-      <w:r>
-        <w:rPr>
-          <w:rFonts w:ascii="Courier New" w:hAnsi="Courier New" w:cs="Courier New"/>
-        </w:rPr>
-        <w:t>ListGenericWrapper</w:t>
-      </w:r>
-      <w:proofErr w:type="spellEnd"/>
-      <w:r>
-        <w:rPr>
-          <w:rFonts w:ascii="Courier New" w:hAnsi="Courier New" w:cs="Courier New"/>
-        </w:rPr>
-        <w:t xml:space="preserve">&lt;T&gt; </w:t>
-      </w:r>
-      <w:r>
-        <w:rPr>
-          <w:rFonts w:ascii="Courier New" w:hAnsi="Courier New" w:cs="Courier New"/>
-        </w:rPr>
-        <w:t xml:space="preserve"> </w:t>
-      </w:r>
-      <w:proofErr w:type="spellStart"/>
-      <w:r>
-        <w:rPr>
-          <w:rFonts w:ascii="Courier New" w:hAnsi="Courier New" w:cs="Courier New"/>
-        </w:rPr>
-        <w:t>DictionaryGenericWrapper</w:t>
-      </w:r>
-      <w:proofErr w:type="spellEnd"/>
-      <w:r>
-        <w:rPr>
-          <w:rFonts w:ascii="Courier New" w:hAnsi="Courier New" w:cs="Courier New"/>
-        </w:rPr>
-        <w:t>&lt;K, V&gt;</w:t>
-      </w:r>
-      <w:r>
-        <w:rPr>
-          <w:rFonts w:ascii="Courier New" w:hAnsi="Courier New" w:cs="Courier New"/>
-        </w:rPr>
-        <w:t xml:space="preserve"> </w:t>
-      </w:r>
-      <w:proofErr w:type="spellStart"/>
-      <w:r>
-        <w:rPr>
-          <w:rFonts w:ascii="Courier New" w:hAnsi="Courier New" w:cs="Courier New"/>
-        </w:rPr>
-        <w:t>IEnumeratorOfTWrapper</w:t>
-      </w:r>
-      <w:proofErr w:type="spellEnd"/>
-      <w:r>
-        <w:rPr>
-          <w:rFonts w:ascii="Courier New" w:hAnsi="Courier New" w:cs="Courier New"/>
-        </w:rPr>
-        <w:t xml:space="preserve">&lt;T&gt; </w:t>
-      </w:r>
-      <w:r>
-        <w:rPr>
-          <w:rFonts w:ascii="Courier New" w:hAnsi="Courier New" w:cs="Courier New"/>
-        </w:rPr>
-        <w:t xml:space="preserve"> </w:t>
-      </w:r>
-      <w:proofErr w:type="spellStart"/>
-      <w:r>
-        <w:rPr>
-          <w:rFonts w:ascii="Courier New" w:hAnsi="Courier New" w:cs="Courier New"/>
-        </w:rPr>
-        <w:t>IEnumerableOfTWrapper</w:t>
-      </w:r>
-      <w:proofErr w:type="spellEnd"/>
-      <w:r>
-        <w:rPr>
-          <w:rFonts w:ascii="Courier New" w:hAnsi="Courier New" w:cs="Courier New"/>
-        </w:rPr>
-        <w:t xml:space="preserve">&lt;T&gt; </w:t>
+      <w:r>
+        <w:rPr>
+          <w:rFonts w:ascii="Courier New" w:hAnsi="Courier New" w:cs="Courier New"/>
+        </w:rPr>
+        <w:t xml:space="preserve"> </w:t>
+      </w:r>
+      <w:r>
+        <w:rPr>
+          <w:rFonts w:ascii="Courier New" w:hAnsi="Courier New" w:cs="Courier New"/>
+        </w:rPr>
+        <w:t xml:space="preserve">ClojureOptions </w:t>
+      </w:r>
+      <w:r>
+        <w:rPr>
+          <w:rFonts w:ascii="Courier New" w:hAnsi="Courier New" w:cs="Courier New"/>
+        </w:rPr>
+        <w:t xml:space="preserve"> </w:t>
+      </w:r>
+      <w:r>
+        <w:rPr>
+          <w:rFonts w:ascii="Courier New" w:hAnsi="Courier New" w:cs="Courier New"/>
+        </w:rPr>
+        <w:t xml:space="preserve">ListGenericWrapper&lt;T&gt; </w:t>
+      </w:r>
+      <w:r>
+        <w:rPr>
+          <w:rFonts w:ascii="Courier New" w:hAnsi="Courier New" w:cs="Courier New"/>
+        </w:rPr>
+        <w:t xml:space="preserve"> </w:t>
+      </w:r>
+      <w:r>
+        <w:rPr>
+          <w:rFonts w:ascii="Courier New" w:hAnsi="Courier New" w:cs="Courier New"/>
+        </w:rPr>
+        <w:t>DictionaryGenericWrapper&lt;K, V&gt;</w:t>
+      </w:r>
+      <w:r>
+        <w:rPr>
+          <w:rFonts w:ascii="Courier New" w:hAnsi="Courier New" w:cs="Courier New"/>
+        </w:rPr>
+        <w:t xml:space="preserve"> </w:t>
+      </w:r>
+      <w:r>
+        <w:rPr>
+          <w:rFonts w:ascii="Courier New" w:hAnsi="Courier New" w:cs="Courier New"/>
+        </w:rPr>
+        <w:t xml:space="preserve">IEnumeratorOfTWrapper&lt;T&gt; </w:t>
+      </w:r>
+      <w:r>
+        <w:rPr>
+          <w:rFonts w:ascii="Courier New" w:hAnsi="Courier New" w:cs="Courier New"/>
+        </w:rPr>
+        <w:t xml:space="preserve"> </w:t>
+      </w:r>
+      <w:r>
+        <w:rPr>
+          <w:rFonts w:ascii="Courier New" w:hAnsi="Courier New" w:cs="Courier New"/>
+        </w:rPr>
+        <w:t xml:space="preserve">IEnumerableOfTWrapper&lt;T&gt; </w:t>
       </w:r>
       <w:r>
         <w:rPr>
@@ -765,34 +494,24 @@
         </w:rPr>
         <w:t xml:space="preserve"> </w:t>
       </w:r>
-      <w:proofErr w:type="spellStart"/>
-      <w:r>
-        <w:rPr>
-          <w:rFonts w:ascii="Courier New" w:hAnsi="Courier New" w:cs="Courier New"/>
-        </w:rPr>
-        <w:t>ImmutableDictionaryEnumerator</w:t>
-      </w:r>
-      <w:proofErr w:type="spellEnd"/>
-      <w:r>
-        <w:rPr>
-          <w:rFonts w:ascii="Courier New" w:hAnsi="Courier New" w:cs="Courier New"/>
-        </w:rPr>
-        <w:t xml:space="preserve"> </w:t>
-      </w:r>
-      <w:r>
-        <w:rPr>
-          <w:rFonts w:ascii="Courier New" w:hAnsi="Courier New" w:cs="Courier New"/>
-        </w:rPr>
-        <w:t xml:space="preserve"> </w:t>
-      </w:r>
-      <w:proofErr w:type="spellStart"/>
+      <w:r>
+        <w:rPr>
+          <w:rFonts w:ascii="Courier New" w:hAnsi="Courier New" w:cs="Courier New"/>
+        </w:rPr>
+        <w:t xml:space="preserve">ImmutableDictionaryEnumerator </w:t>
+      </w:r>
+      <w:r>
+        <w:rPr>
+          <w:rFonts w:ascii="Courier New" w:hAnsi="Courier New" w:cs="Courier New"/>
+        </w:rPr>
+        <w:t xml:space="preserve"> </w:t>
+      </w:r>
       <w:r>
         <w:rPr>
           <w:rFonts w:ascii="Courier New" w:hAnsi="Courier New" w:cs="Courier New"/>
         </w:rPr>
         <w:t>Printf</w:t>
       </w:r>
-      <w:proofErr w:type="spellEnd"/>
       <w:r>
         <w:rPr>
           <w:rFonts w:ascii="Courier New" w:hAnsi="Courier New" w:cs="Courier New"/>
@@ -852,14 +571,12 @@
           <w:numId w:val="1"/>
         </w:numPr>
       </w:pPr>
-      <w:proofErr w:type="spellStart"/>
       <w:r>
         <w:rPr>
           <w:rFonts w:ascii="Courier New" w:hAnsi="Courier New" w:cs="Courier New"/>
         </w:rPr>
         <w:t>IFn</w:t>
       </w:r>
-      <w:proofErr w:type="spellEnd"/>
       <w:r>
         <w:t xml:space="preserve"> functionality –implementing the function interface</w:t>
       </w:r>
@@ -872,14 +589,12 @@
           <w:numId w:val="1"/>
         </w:numPr>
       </w:pPr>
-      <w:proofErr w:type="spellStart"/>
       <w:r>
         <w:rPr>
           <w:rFonts w:ascii="Courier New" w:hAnsi="Courier New" w:cs="Courier New"/>
         </w:rPr>
         <w:t>IMeta</w:t>
       </w:r>
-      <w:proofErr w:type="spellEnd"/>
       <w:r>
         <w:t xml:space="preserve"> functionality – providing metadata attached to various objects</w:t>
       </w:r>
@@ -904,14 +619,12 @@
           <w:numId w:val="1"/>
         </w:numPr>
       </w:pPr>
-      <w:proofErr w:type="spellStart"/>
       <w:r>
         <w:rPr>
           <w:rFonts w:ascii="Courier New" w:hAnsi="Courier New" w:cs="Courier New"/>
         </w:rPr>
         <w:t>IReduce</w:t>
       </w:r>
-      <w:proofErr w:type="spellEnd"/>
       <w:r>
         <w:t xml:space="preserve"> functionality – implementing the reduce protocol</w:t>
       </w:r>
@@ -927,33 +640,21 @@
           <w:numId w:val="1"/>
         </w:numPr>
       </w:pPr>
-      <w:proofErr w:type="spellStart"/>
       <w:r>
         <w:rPr>
           <w:rFonts w:ascii="Courier New" w:hAnsi="Courier New" w:cs="Courier New"/>
         </w:rPr>
         <w:t>ISeq</w:t>
       </w:r>
-      <w:proofErr w:type="spellEnd"/>
-      <w:r>
-        <w:t xml:space="preserve"> functionality – sequences galore.  I </w:t>
-      </w:r>
-      <w:proofErr w:type="gramStart"/>
-      <w:r>
-        <w:t>have to</w:t>
-      </w:r>
-      <w:proofErr w:type="gramEnd"/>
-      <w:r>
-        <w:t xml:space="preserve"> break this down into two pictures, one on basic </w:t>
-      </w:r>
-      <w:proofErr w:type="spellStart"/>
+      <w:r>
+        <w:t xml:space="preserve"> functionality – sequences galore.  I have to break this down into two pictures, one on basic </w:t>
+      </w:r>
       <w:r>
         <w:rPr>
           <w:rFonts w:ascii="Courier New" w:hAnsi="Courier New" w:cs="Courier New"/>
         </w:rPr>
         <w:t>ISeq</w:t>
       </w:r>
-      <w:proofErr w:type="spellEnd"/>
       <w:r>
         <w:t xml:space="preserve"> related functionality, another for specialized functionality for counting, indexing and related operations applicable to certain sequences</w:t>
       </w:r>
@@ -981,25 +682,21 @@
       <w:r>
         <w:t xml:space="preserve">Definitions – support for things such as </w:t>
       </w:r>
-      <w:proofErr w:type="spellStart"/>
       <w:r>
         <w:rPr>
           <w:rFonts w:ascii="Courier New" w:hAnsi="Courier New" w:cs="Courier New"/>
         </w:rPr>
         <w:t>deftype</w:t>
       </w:r>
-      <w:proofErr w:type="spellEnd"/>
       <w:r>
         <w:t xml:space="preserve">, </w:t>
       </w:r>
-      <w:proofErr w:type="spellStart"/>
       <w:r>
         <w:rPr>
           <w:rFonts w:ascii="Courier New" w:hAnsi="Courier New" w:cs="Courier New"/>
         </w:rPr>
         <w:t>defrecord</w:t>
       </w:r>
-      <w:proofErr w:type="spellEnd"/>
       <w:r>
         <w:t xml:space="preserve">, and </w:t>
       </w:r>
@@ -1021,7 +718,6 @@
       <w:pPr>
         <w:pStyle w:val="Heading2"/>
       </w:pPr>
-      <w:proofErr w:type="spellStart"/>
       <w:r>
         <w:rPr>
           <w:rFonts w:ascii="Courier New" w:hAnsi="Courier New" w:cs="Courier New"/>
@@ -1029,225 +725,173 @@
         <w:lastRenderedPageBreak/>
         <w:t>IFn</w:t>
       </w:r>
-      <w:proofErr w:type="spellEnd"/>
       <w:r>
         <w:t xml:space="preserve"> functionality</w:t>
       </w:r>
     </w:p>
     <w:p/>
     <w:p>
-      <w:proofErr w:type="spellStart"/>
       <w:r>
         <w:rPr>
           <w:rFonts w:ascii="Courier New" w:hAnsi="Courier New" w:cs="Courier New"/>
         </w:rPr>
         <w:t>IFn</w:t>
       </w:r>
-      <w:proofErr w:type="spellEnd"/>
-      <w:r>
-        <w:t xml:space="preserve"> is the interface implemented by any object that can be invoked as a Clojure function.  </w:t>
-      </w:r>
-      <w:proofErr w:type="spellStart"/>
-      <w:r>
+      <w:r>
+        <w:t xml:space="preserve"> is the interface implemented by any object that can be invoked as a Clojure function.  IFn declares overloads for the </w:t>
+      </w:r>
+      <w:r>
+        <w:rPr>
+          <w:rFonts w:ascii="Lucida Sans Typewriter" w:hAnsi="Lucida Sans Typewriter"/>
+        </w:rPr>
+        <w:t>invoke</w:t>
+      </w:r>
+      <w:r>
+        <w:t xml:space="preserve"> method of many arities.  </w:t>
+      </w:r>
+      <w:r>
+        <w:rPr>
+          <w:rFonts w:ascii="Courier New" w:hAnsi="Courier New" w:cs="Courier New"/>
+        </w:rPr>
+        <w:t>AFn</w:t>
+      </w:r>
+      <w:r>
+        <w:t xml:space="preserve"> provides an abstract class implementing</w:t>
+      </w:r>
+      <w:r>
+        <w:t xml:space="preserve"> all the invoke methods to throw a not-implemented exception.  </w:t>
+      </w:r>
+      <w:r>
+        <w:rPr>
+          <w:rFonts w:ascii="Courier New" w:hAnsi="Courier New" w:cs="Courier New"/>
+        </w:rPr>
+        <w:t>AFunction</w:t>
+      </w:r>
+      <w:r>
+        <w:t xml:space="preserve">  adds an </w:t>
+      </w:r>
+      <w:r>
+        <w:rPr>
+          <w:rFonts w:ascii="Courier New" w:hAnsi="Courier New" w:cs="Courier New"/>
+        </w:rPr>
+        <w:t>IComparer.Compare</w:t>
+      </w:r>
+      <w:r>
+        <w:t xml:space="preserve"> method that allows an </w:t>
+      </w:r>
+      <w:r>
+        <w:rPr>
+          <w:rFonts w:ascii="Courier New" w:hAnsi="Courier New" w:cs="Courier New"/>
+        </w:rPr>
         <w:t>IFn</w:t>
       </w:r>
-      <w:proofErr w:type="spellEnd"/>
-      <w:r>
-        <w:t xml:space="preserve"> declares overloads for the </w:t>
+      <w:r>
+        <w:t xml:space="preserve"> to serve as a comparator (using its two-arg invoke).  </w:t>
+      </w:r>
+      <w:r>
+        <w:rPr>
+          <w:rFonts w:ascii="Courier New" w:hAnsi="Courier New" w:cs="Courier New"/>
+        </w:rPr>
+        <w:t>RestFn</w:t>
+      </w:r>
+      <w:r>
+        <w:t xml:space="preserve"> provides implementations of the invokes that </w:t>
+      </w:r>
+      <w:r>
+        <w:t>return</w:t>
+      </w:r>
+      <w:r>
+        <w:t xml:space="preserve"> </w:t>
+      </w:r>
+      <w:r>
+        <w:rPr>
+          <w:rFonts w:ascii="Courier New" w:hAnsi="Courier New" w:cs="Courier New"/>
+        </w:rPr>
+        <w:t>null</w:t>
+      </w:r>
+      <w:r>
+        <w:t>.  It serves as a base for function implementations that have a &amp;rest arg.</w:t>
+      </w:r>
+    </w:p>
+    <w:p>
+      <w:r>
+        <w:t xml:space="preserve">The data structures implement </w:t>
+      </w:r>
+      <w:r>
+        <w:rPr>
+          <w:rFonts w:ascii="Courier New" w:hAnsi="Courier New" w:cs="Courier New"/>
+        </w:rPr>
+        <w:t>IFn</w:t>
+      </w:r>
+      <w:r>
+        <w:t xml:space="preserve"> (via </w:t>
+      </w:r>
+      <w:r>
+        <w:rPr>
+          <w:rFonts w:ascii="Courier New" w:hAnsi="Courier New" w:cs="Courier New"/>
+        </w:rPr>
+        <w:t>AFn</w:t>
+      </w:r>
+      <w:r>
+        <w:t xml:space="preserve">, </w:t>
+      </w:r>
+      <w:r>
+        <w:rPr>
+          <w:rFonts w:ascii="Courier New" w:hAnsi="Courier New" w:cs="Courier New"/>
+        </w:rPr>
+        <w:t>AFunction</w:t>
+      </w:r>
+      <w:r>
+        <w:t xml:space="preserve">, </w:t>
+      </w:r>
+      <w:r>
+        <w:rPr>
+          <w:rFonts w:ascii="Courier New" w:hAnsi="Courier New" w:cs="Courier New"/>
+        </w:rPr>
+        <w:t>RestFn</w:t>
+      </w:r>
+      <w:r>
+        <w:t xml:space="preserve">, typically) so that they can appear in the functional position of a form being evaluated.  For example, a hash map </w:t>
+      </w:r>
+      <w:r>
+        <w:rPr>
+          <w:rFonts w:ascii="Courier New" w:hAnsi="Courier New" w:cs="Courier New"/>
+        </w:rPr>
+        <w:t>hm</w:t>
+      </w:r>
+      <w:r>
+        <w:t xml:space="preserve"> appearing in </w:t>
+      </w:r>
+      <w:r>
+        <w:rPr>
+          <w:rFonts w:ascii="Courier New" w:hAnsi="Courier New" w:cs="Courier New"/>
+        </w:rPr>
+        <w:t>(hm x y)</w:t>
       </w:r>
       <w:r>
         <w:rPr>
           <w:rFonts w:ascii="Lucida Sans Typewriter" w:hAnsi="Lucida Sans Typewriter"/>
         </w:rPr>
+        <w:t xml:space="preserve"> </w:t>
+      </w:r>
+      <w:r>
+        <w:t xml:space="preserve">will cause the two-arg </w:t>
+      </w:r>
+      <w:r>
+        <w:rPr>
+          <w:rFonts w:ascii="Lucida Sans Typewriter" w:hAnsi="Lucida Sans Typewriter"/>
+        </w:rPr>
         <w:t>invoke</w:t>
       </w:r>
       <w:r>
-        <w:t xml:space="preserve"> method of many arities.  </w:t>
-      </w:r>
-      <w:proofErr w:type="spellStart"/>
-      <w:r>
-        <w:rPr>
-          <w:rFonts w:ascii="Courier New" w:hAnsi="Courier New" w:cs="Courier New"/>
-        </w:rPr>
-        <w:t>AFn</w:t>
-      </w:r>
-      <w:proofErr w:type="spellEnd"/>
-      <w:r>
-        <w:t xml:space="preserve"> provides an abstract class implementing</w:t>
-      </w:r>
-      <w:r>
-        <w:t xml:space="preserve"> all the invoke methods to throw a not-implemented exception.  </w:t>
-      </w:r>
-      <w:proofErr w:type="spellStart"/>
-      <w:proofErr w:type="gramStart"/>
-      <w:r>
-        <w:rPr>
-          <w:rFonts w:ascii="Courier New" w:hAnsi="Courier New" w:cs="Courier New"/>
-        </w:rPr>
-        <w:t>AFunction</w:t>
-      </w:r>
-      <w:proofErr w:type="spellEnd"/>
-      <w:r>
-        <w:t xml:space="preserve">  adds</w:t>
-      </w:r>
-      <w:proofErr w:type="gramEnd"/>
-      <w:r>
-        <w:t xml:space="preserve"> an </w:t>
-      </w:r>
-      <w:proofErr w:type="spellStart"/>
-      <w:r>
-        <w:rPr>
-          <w:rFonts w:ascii="Courier New" w:hAnsi="Courier New" w:cs="Courier New"/>
-        </w:rPr>
-        <w:t>IComparer.Compare</w:t>
-      </w:r>
-      <w:proofErr w:type="spellEnd"/>
-      <w:r>
-        <w:t xml:space="preserve"> method that allows an </w:t>
-      </w:r>
-      <w:proofErr w:type="spellStart"/>
-      <w:r>
-        <w:rPr>
-          <w:rFonts w:ascii="Courier New" w:hAnsi="Courier New" w:cs="Courier New"/>
-        </w:rPr>
-        <w:t>IFn</w:t>
-      </w:r>
-      <w:proofErr w:type="spellEnd"/>
-      <w:r>
-        <w:t xml:space="preserve"> to serve as a comparator (using its two-</w:t>
-      </w:r>
-      <w:proofErr w:type="spellStart"/>
-      <w:r>
-        <w:t>arg</w:t>
-      </w:r>
-      <w:proofErr w:type="spellEnd"/>
-      <w:r>
-        <w:t xml:space="preserve"> invoke).  </w:t>
-      </w:r>
-      <w:proofErr w:type="spellStart"/>
-      <w:r>
-        <w:rPr>
-          <w:rFonts w:ascii="Courier New" w:hAnsi="Courier New" w:cs="Courier New"/>
-        </w:rPr>
-        <w:t>RestFn</w:t>
-      </w:r>
-      <w:proofErr w:type="spellEnd"/>
-      <w:r>
-        <w:t xml:space="preserve"> provides implementations of the invokes that </w:t>
-      </w:r>
-      <w:r>
-        <w:t>return</w:t>
-      </w:r>
-      <w:r>
-        <w:t xml:space="preserve"> </w:t>
-      </w:r>
-      <w:r>
-        <w:rPr>
-          <w:rFonts w:ascii="Courier New" w:hAnsi="Courier New" w:cs="Courier New"/>
-        </w:rPr>
-        <w:t>null</w:t>
-      </w:r>
-      <w:r>
-        <w:t>.  It serves as a base for function implementations that have a &amp;rest arg.</w:t>
-      </w:r>
-    </w:p>
-    <w:p>
-      <w:r>
-        <w:t xml:space="preserve">The data structures implement </w:t>
-      </w:r>
-      <w:proofErr w:type="spellStart"/>
-      <w:r>
-        <w:rPr>
-          <w:rFonts w:ascii="Courier New" w:hAnsi="Courier New" w:cs="Courier New"/>
-        </w:rPr>
-        <w:t>IFn</w:t>
-      </w:r>
-      <w:proofErr w:type="spellEnd"/>
-      <w:r>
-        <w:t xml:space="preserve"> (via </w:t>
-      </w:r>
-      <w:proofErr w:type="spellStart"/>
-      <w:r>
-        <w:rPr>
-          <w:rFonts w:ascii="Courier New" w:hAnsi="Courier New" w:cs="Courier New"/>
-        </w:rPr>
-        <w:t>AFn</w:t>
-      </w:r>
-      <w:proofErr w:type="spellEnd"/>
-      <w:r>
-        <w:t xml:space="preserve">, </w:t>
-      </w:r>
-      <w:proofErr w:type="spellStart"/>
-      <w:r>
-        <w:rPr>
-          <w:rFonts w:ascii="Courier New" w:hAnsi="Courier New" w:cs="Courier New"/>
-        </w:rPr>
-        <w:t>AFunction</w:t>
-      </w:r>
-      <w:proofErr w:type="spellEnd"/>
-      <w:r>
-        <w:t xml:space="preserve">, </w:t>
-      </w:r>
-      <w:proofErr w:type="spellStart"/>
-      <w:r>
-        <w:rPr>
-          <w:rFonts w:ascii="Courier New" w:hAnsi="Courier New" w:cs="Courier New"/>
-        </w:rPr>
-        <w:t>RestFn</w:t>
-      </w:r>
-      <w:proofErr w:type="spellEnd"/>
-      <w:r>
-        <w:t xml:space="preserve">, typically) so that they can appear in the functional position of a form being evaluated.  For example, a hash map </w:t>
-      </w:r>
-      <w:r>
-        <w:rPr>
-          <w:rFonts w:ascii="Courier New" w:hAnsi="Courier New" w:cs="Courier New"/>
-        </w:rPr>
-        <w:t>hm</w:t>
-      </w:r>
-      <w:r>
-        <w:t xml:space="preserve"> appearing in </w:t>
-      </w:r>
-      <w:r>
-        <w:rPr>
-          <w:rFonts w:ascii="Courier New" w:hAnsi="Courier New" w:cs="Courier New"/>
-        </w:rPr>
-        <w:t>(hm x y)</w:t>
-      </w:r>
-      <w:r>
-        <w:rPr>
-          <w:rFonts w:ascii="Lucida Sans Typewriter" w:hAnsi="Lucida Sans Typewriter"/>
-        </w:rPr>
-        <w:t xml:space="preserve"> </w:t>
-      </w:r>
-      <w:r>
-        <w:t>will cause the two-</w:t>
-      </w:r>
-      <w:proofErr w:type="spellStart"/>
-      <w:r>
-        <w:t>arg</w:t>
-      </w:r>
-      <w:proofErr w:type="spellEnd"/>
-      <w:r>
-        <w:t xml:space="preserve"> </w:t>
-      </w:r>
-      <w:r>
-        <w:rPr>
-          <w:rFonts w:ascii="Lucida Sans Typewriter" w:hAnsi="Lucida Sans Typewriter"/>
-        </w:rPr>
-        <w:t>invoke</w:t>
-      </w:r>
-      <w:r>
         <w:t xml:space="preserve"> to be called, which is wired to the </w:t>
       </w:r>
-      <w:proofErr w:type="spellStart"/>
       <w:r>
         <w:rPr>
           <w:rFonts w:ascii="Courier New" w:hAnsi="Courier New" w:cs="Courier New"/>
         </w:rPr>
         <w:t>valAt</w:t>
       </w:r>
-      <w:proofErr w:type="spellEnd"/>
       <w:r>
         <w:t xml:space="preserve"> method of the map to do a lookup by key with a default value.</w:t>
       </w:r>
@@ -1304,7 +948,6 @@
       <w:pPr>
         <w:pStyle w:val="Heading2"/>
       </w:pPr>
-      <w:proofErr w:type="spellStart"/>
       <w:r>
         <w:rPr>
           <w:rFonts w:ascii="Courier New" w:hAnsi="Courier New" w:cs="Courier New"/>
@@ -1312,207 +955,152 @@
         <w:lastRenderedPageBreak/>
         <w:t>IMeta</w:t>
       </w:r>
-      <w:proofErr w:type="spellEnd"/>
       <w:r>
         <w:t xml:space="preserve"> and </w:t>
       </w:r>
-      <w:proofErr w:type="spellStart"/>
       <w:r>
         <w:rPr>
           <w:rFonts w:ascii="Courier New" w:hAnsi="Courier New" w:cs="Courier New"/>
         </w:rPr>
         <w:t>IReference</w:t>
       </w:r>
-      <w:proofErr w:type="spellEnd"/>
       <w:r>
         <w:t xml:space="preserve"> functionality</w:t>
       </w:r>
     </w:p>
     <w:p>
-      <w:proofErr w:type="spellStart"/>
       <w:r>
         <w:rPr>
           <w:rFonts w:ascii="Courier New" w:hAnsi="Courier New" w:cs="Courier New"/>
         </w:rPr>
         <w:t>IMeta</w:t>
       </w:r>
-      <w:proofErr w:type="spellEnd"/>
       <w:r>
         <w:t xml:space="preserve"> is implemented by objects that have attached metadata.  It declares </w:t>
       </w:r>
-      <w:proofErr w:type="gramStart"/>
-      <w:r>
-        <w:rPr>
-          <w:rFonts w:ascii="Courier New" w:hAnsi="Courier New" w:cs="Courier New"/>
-        </w:rPr>
-        <w:t>meta(</w:t>
-      </w:r>
-      <w:proofErr w:type="gramEnd"/>
-      <w:r>
-        <w:rPr>
-          <w:rFonts w:ascii="Courier New" w:hAnsi="Courier New" w:cs="Courier New"/>
-        </w:rPr>
-        <w:t>)</w:t>
+      <w:r>
+        <w:rPr>
+          <w:rFonts w:ascii="Courier New" w:hAnsi="Courier New" w:cs="Courier New"/>
+        </w:rPr>
+        <w:t>meta()</w:t>
       </w:r>
       <w:r>
         <w:t xml:space="preserve"> for retrieving that metadata.  </w:t>
       </w:r>
-      <w:proofErr w:type="spellStart"/>
       <w:r>
         <w:rPr>
           <w:rFonts w:ascii="Courier New" w:hAnsi="Courier New" w:cs="Courier New"/>
         </w:rPr>
         <w:t>IObj</w:t>
       </w:r>
-      <w:proofErr w:type="spellEnd"/>
       <w:r>
         <w:t xml:space="preserve"> declares a method </w:t>
       </w:r>
-      <w:proofErr w:type="spellStart"/>
       <w:r>
         <w:rPr>
           <w:rFonts w:ascii="Courier New" w:hAnsi="Courier New" w:cs="Courier New"/>
         </w:rPr>
         <w:t>withMeta</w:t>
       </w:r>
-      <w:proofErr w:type="spellEnd"/>
       <w:r>
         <w:t xml:space="preserve"> for attaching metadata to an object.  Because most data structures are immutable, the implementation of </w:t>
       </w:r>
-      <w:proofErr w:type="spellStart"/>
       <w:r>
         <w:rPr>
           <w:rFonts w:ascii="Courier New" w:hAnsi="Courier New" w:cs="Courier New"/>
         </w:rPr>
         <w:t>withMeta</w:t>
       </w:r>
-      <w:proofErr w:type="spellEnd"/>
       <w:r>
         <w:t xml:space="preserve"> typically creates a new object with identical value to the original, but with new metadata attached.  </w:t>
       </w:r>
-      <w:proofErr w:type="spellStart"/>
       <w:r>
         <w:rPr>
           <w:rFonts w:ascii="Courier New" w:hAnsi="Courier New" w:cs="Courier New"/>
         </w:rPr>
         <w:t>IReference</w:t>
       </w:r>
-      <w:proofErr w:type="spellEnd"/>
-      <w:r>
-        <w:t xml:space="preserve"> allows metadata to be altered or </w:t>
-      </w:r>
-      <w:proofErr w:type="gramStart"/>
-      <w:r>
-        <w:t>set ;</w:t>
-      </w:r>
-      <w:proofErr w:type="gramEnd"/>
-      <w:r>
-        <w:t xml:space="preserve"> this is not designed to respect immutability.  The limited number of classes that base on </w:t>
-      </w:r>
-      <w:proofErr w:type="spellStart"/>
+      <w:r>
+        <w:t xml:space="preserve"> allows metadata to be altered or set ; this is not designed to respect immutability.  The limited number of classes that base on </w:t>
+      </w:r>
       <w:r>
         <w:rPr>
           <w:rFonts w:ascii="Courier New" w:hAnsi="Courier New" w:cs="Courier New"/>
         </w:rPr>
         <w:t>AReference</w:t>
       </w:r>
-      <w:proofErr w:type="spellEnd"/>
       <w:r>
         <w:t xml:space="preserve"> all have side-effecting operations associated with them anyway.  Note that </w:t>
       </w:r>
-      <w:proofErr w:type="spellStart"/>
       <w:r>
         <w:rPr>
           <w:rFonts w:ascii="Courier New" w:hAnsi="Courier New" w:cs="Courier New"/>
         </w:rPr>
         <w:t>ARef</w:t>
       </w:r>
-      <w:proofErr w:type="spellEnd"/>
-      <w:r>
-        <w:t xml:space="preserve"> is an abstract class that </w:t>
-      </w:r>
-      <w:proofErr w:type="gramStart"/>
-      <w:r>
-        <w:t>actually adds</w:t>
-      </w:r>
-      <w:proofErr w:type="gramEnd"/>
-      <w:r>
-        <w:t xml:space="preserve"> </w:t>
-      </w:r>
-      <w:proofErr w:type="spellStart"/>
+      <w:r>
+        <w:t xml:space="preserve"> is an abstract class that actually adds </w:t>
+      </w:r>
       <w:r>
         <w:rPr>
           <w:rFonts w:ascii="Courier New" w:hAnsi="Courier New" w:cs="Courier New"/>
         </w:rPr>
         <w:t>IDRef</w:t>
       </w:r>
-      <w:proofErr w:type="spellEnd"/>
       <w:r>
         <w:t xml:space="preserve"> and </w:t>
       </w:r>
-      <w:proofErr w:type="spellStart"/>
       <w:r>
         <w:rPr>
           <w:rFonts w:ascii="Courier New" w:hAnsi="Courier New" w:cs="Courier New"/>
         </w:rPr>
         <w:t>IRef</w:t>
       </w:r>
-      <w:proofErr w:type="spellEnd"/>
       <w:r>
         <w:t xml:space="preserve"> functionality to </w:t>
       </w:r>
-      <w:proofErr w:type="spellStart"/>
       <w:r>
         <w:rPr>
           <w:rFonts w:ascii="Courier New" w:hAnsi="Courier New" w:cs="Courier New"/>
         </w:rPr>
         <w:t>AReference</w:t>
       </w:r>
-      <w:proofErr w:type="spellEnd"/>
       <w:r>
         <w:t xml:space="preserve"> for those classes that support all these interfaces (</w:t>
       </w:r>
-      <w:proofErr w:type="spellStart"/>
       <w:r>
         <w:rPr>
           <w:rFonts w:ascii="Courier New" w:hAnsi="Courier New" w:cs="Courier New"/>
         </w:rPr>
         <w:t>IMeta</w:t>
       </w:r>
-      <w:proofErr w:type="spellEnd"/>
       <w:r>
         <w:t xml:space="preserve">, </w:t>
       </w:r>
-      <w:proofErr w:type="spellStart"/>
       <w:r>
         <w:rPr>
           <w:rFonts w:ascii="Courier New" w:hAnsi="Courier New" w:cs="Courier New"/>
         </w:rPr>
         <w:t>IReference</w:t>
       </w:r>
-      <w:proofErr w:type="spellEnd"/>
       <w:r>
         <w:t xml:space="preserve">, </w:t>
       </w:r>
-      <w:proofErr w:type="spellStart"/>
       <w:r>
         <w:rPr>
           <w:rFonts w:ascii="Courier New" w:hAnsi="Courier New" w:cs="Courier New"/>
         </w:rPr>
         <w:t>IRef</w:t>
       </w:r>
-      <w:proofErr w:type="spellEnd"/>
       <w:r>
         <w:t xml:space="preserve">, and </w:t>
       </w:r>
-      <w:proofErr w:type="spellStart"/>
       <w:r>
         <w:rPr>
           <w:rFonts w:ascii="Courier New" w:hAnsi="Courier New" w:cs="Courier New"/>
         </w:rPr>
         <w:t>IDRef</w:t>
       </w:r>
-      <w:proofErr w:type="spellEnd"/>
       <w:r>
         <w:t>).  We cover the latter two in the next section.</w:t>
       </w:r>
@@ -1587,91 +1175,69 @@
       <w:r>
         <w:t xml:space="preserve"> provides access to an object that is thread-safe, for example.  Interface </w:t>
       </w:r>
-      <w:proofErr w:type="spellStart"/>
       <w:r>
         <w:rPr>
           <w:rFonts w:ascii="Courier New" w:hAnsi="Courier New" w:cs="Courier New"/>
         </w:rPr>
         <w:t>IDeref</w:t>
       </w:r>
-      <w:proofErr w:type="spellEnd"/>
-      <w:r>
-        <w:t xml:space="preserve"> is for accessing (</w:t>
-      </w:r>
-      <w:proofErr w:type="spellStart"/>
-      <w:r>
-        <w:t>derefencing</w:t>
-      </w:r>
-      <w:proofErr w:type="spellEnd"/>
-      <w:r>
-        <w:t xml:space="preserve">) the held value.  </w:t>
-      </w:r>
-      <w:proofErr w:type="spellStart"/>
+      <w:r>
+        <w:t xml:space="preserve"> is for accessing (derefencing) the held value.  </w:t>
+      </w:r>
       <w:r>
         <w:rPr>
           <w:rFonts w:ascii="Courier New" w:hAnsi="Courier New" w:cs="Courier New"/>
         </w:rPr>
         <w:t>IRef</w:t>
       </w:r>
-      <w:proofErr w:type="spellEnd"/>
       <w:r>
         <w:t xml:space="preserve"> adds validators and watchers for changes. </w:t>
       </w:r>
-      <w:proofErr w:type="spellStart"/>
       <w:r>
         <w:rPr>
           <w:rFonts w:ascii="Courier New" w:hAnsi="Courier New" w:cs="Courier New"/>
         </w:rPr>
         <w:t>ARef</w:t>
       </w:r>
-      <w:proofErr w:type="spellEnd"/>
       <w:r>
         <w:t xml:space="preserve"> is an abstract class providing a basic implementation of </w:t>
       </w:r>
-      <w:proofErr w:type="spellStart"/>
       <w:r>
         <w:rPr>
           <w:rFonts w:ascii="Courier New" w:hAnsi="Courier New" w:cs="Courier New"/>
         </w:rPr>
         <w:t>IRef</w:t>
       </w:r>
-      <w:proofErr w:type="spellEnd"/>
       <w:r>
         <w:t>.</w:t>
       </w:r>
       <w:r>
         <w:t xml:space="preserve">  </w:t>
       </w:r>
-      <w:proofErr w:type="spellStart"/>
       <w:r>
         <w:rPr>
           <w:rFonts w:ascii="Courier New" w:hAnsi="Courier New" w:cs="Courier New"/>
         </w:rPr>
         <w:t>IBlockingDeref</w:t>
       </w:r>
-      <w:proofErr w:type="spellEnd"/>
       <w:r>
         <w:t xml:space="preserve"> is </w:t>
       </w:r>
-      <w:proofErr w:type="spellStart"/>
       <w:r>
         <w:rPr>
           <w:rFonts w:ascii="Courier New" w:hAnsi="Courier New" w:cs="Courier New"/>
         </w:rPr>
         <w:t>IDeref</w:t>
       </w:r>
-      <w:proofErr w:type="spellEnd"/>
       <w:r>
         <w:t xml:space="preserve"> with a timeout value.  </w:t>
       </w:r>
-      <w:proofErr w:type="spellStart"/>
       <w:r>
         <w:rPr>
           <w:rFonts w:ascii="Courier New" w:hAnsi="Courier New" w:cs="Courier New"/>
         </w:rPr>
         <w:t>IPending</w:t>
       </w:r>
-      <w:proofErr w:type="spellEnd"/>
       <w:r>
         <w:t xml:space="preserve"> allows you to check if a possibly delayed value is now available.</w:t>
       </w:r>
@@ -1680,58 +1246,48 @@
       <w:r>
         <w:t xml:space="preserve">You will see </w:t>
       </w:r>
-      <w:proofErr w:type="spellStart"/>
       <w:r>
         <w:rPr>
           <w:rFonts w:ascii="Courier New" w:hAnsi="Courier New" w:cs="Courier New"/>
         </w:rPr>
         <w:t>IReference</w:t>
       </w:r>
-      <w:proofErr w:type="spellEnd"/>
       <w:r>
         <w:t xml:space="preserve"> and </w:t>
       </w:r>
-      <w:proofErr w:type="spellStart"/>
       <w:r>
         <w:rPr>
           <w:rFonts w:ascii="Courier New" w:hAnsi="Courier New" w:cs="Courier New"/>
         </w:rPr>
         <w:t>AReference</w:t>
       </w:r>
-      <w:proofErr w:type="spellEnd"/>
       <w:r>
         <w:t xml:space="preserve"> here.  These have nothing to do with </w:t>
       </w:r>
-      <w:proofErr w:type="spellStart"/>
       <w:r>
         <w:rPr>
           <w:rFonts w:ascii="Courier New" w:hAnsi="Courier New" w:cs="Courier New"/>
         </w:rPr>
         <w:t>IDeref</w:t>
       </w:r>
-      <w:proofErr w:type="spellEnd"/>
       <w:r>
         <w:t>/</w:t>
       </w:r>
-      <w:proofErr w:type="spellStart"/>
       <w:r>
         <w:rPr>
           <w:rFonts w:ascii="Courier New" w:hAnsi="Courier New" w:cs="Courier New"/>
         </w:rPr>
         <w:t>IRef</w:t>
       </w:r>
-      <w:proofErr w:type="spellEnd"/>
       <w:r>
         <w:t xml:space="preserve">. They are covered in the previous section.  It’s just that </w:t>
       </w:r>
-      <w:proofErr w:type="spellStart"/>
       <w:r>
         <w:rPr>
           <w:rFonts w:ascii="Courier New" w:hAnsi="Courier New" w:cs="Courier New"/>
         </w:rPr>
         <w:t>ARef</w:t>
       </w:r>
-      <w:proofErr w:type="spellEnd"/>
       <w:r>
         <w:t xml:space="preserve"> provides implementations for these also, and the main players here – </w:t>
       </w:r>
@@ -1769,15 +1325,7 @@
         <w:t>Var</w:t>
       </w:r>
       <w:r>
-        <w:t xml:space="preserve"> – implement both sets of </w:t>
-      </w:r>
-      <w:proofErr w:type="gramStart"/>
-      <w:r>
-        <w:t>functionality</w:t>
-      </w:r>
-      <w:proofErr w:type="gramEnd"/>
-      <w:r>
-        <w:t>.</w:t>
+        <w:t xml:space="preserve"> – implement both sets of functionality.</w:t>
       </w:r>
     </w:p>
     <w:p/>
@@ -1849,36 +1397,30 @@
       </w:r>
     </w:p>
     <w:p>
-      <w:proofErr w:type="spellStart"/>
       <w:r>
         <w:rPr>
           <w:rFonts w:ascii="Courier New" w:hAnsi="Courier New" w:cs="Courier New"/>
         </w:rPr>
         <w:t>Sequable</w:t>
       </w:r>
-      <w:proofErr w:type="spellEnd"/>
       <w:r>
         <w:t xml:space="preserve"> is for any object that provide an </w:t>
       </w:r>
-      <w:proofErr w:type="spellStart"/>
       <w:r>
         <w:rPr>
           <w:rFonts w:ascii="Courier New" w:hAnsi="Courier New" w:cs="Courier New"/>
         </w:rPr>
         <w:t>ISeq</w:t>
       </w:r>
-      <w:proofErr w:type="spellEnd"/>
       <w:r>
         <w:t xml:space="preserve">.  The base for most of the immutable, persistent, sequential data structures is </w:t>
       </w:r>
-      <w:proofErr w:type="spellStart"/>
       <w:r>
         <w:rPr>
           <w:rFonts w:ascii="Courier New" w:hAnsi="Courier New" w:cs="Courier New"/>
         </w:rPr>
         <w:t>IPersistentCollection</w:t>
       </w:r>
-      <w:proofErr w:type="spellEnd"/>
       <w:r>
         <w:t xml:space="preserve">, providing </w:t>
       </w:r>
@@ -1909,93 +1451,71 @@
       <w:r>
         <w:t>/</w:t>
       </w:r>
-      <w:proofErr w:type="spellStart"/>
       <w:r>
         <w:rPr>
           <w:rFonts w:ascii="Courier New" w:hAnsi="Courier New" w:cs="Courier New"/>
         </w:rPr>
         <w:t>equiv</w:t>
       </w:r>
-      <w:proofErr w:type="spellEnd"/>
       <w:r>
         <w:t xml:space="preserve"> methods.</w:t>
       </w:r>
     </w:p>
     <w:p>
       <w:r>
-        <w:t xml:space="preserve">We </w:t>
-      </w:r>
-      <w:proofErr w:type="gramStart"/>
-      <w:r>
-        <w:t>have:</w:t>
-      </w:r>
-      <w:proofErr w:type="gramEnd"/>
-      <w:r>
-        <w:t xml:space="preserve">  interfaces for more specialized collection types such as </w:t>
-      </w:r>
-      <w:proofErr w:type="spellStart"/>
+        <w:t xml:space="preserve">We have:  interfaces for more specialized collection types such as </w:t>
+      </w:r>
       <w:r>
         <w:rPr>
           <w:rFonts w:ascii="Courier New" w:hAnsi="Courier New" w:cs="Courier New"/>
         </w:rPr>
         <w:t>IPersistentMap</w:t>
       </w:r>
-      <w:proofErr w:type="spellEnd"/>
       <w:r>
         <w:t xml:space="preserve"> and </w:t>
       </w:r>
-      <w:proofErr w:type="spellStart"/>
       <w:r>
         <w:rPr>
           <w:rFonts w:ascii="Courier New" w:hAnsi="Courier New" w:cs="Courier New"/>
         </w:rPr>
         <w:t>IPersistentVector</w:t>
       </w:r>
-      <w:proofErr w:type="spellEnd"/>
       <w:r>
         <w:t xml:space="preserve">; abstract classes which provide partial implementations such as </w:t>
       </w:r>
-      <w:proofErr w:type="spellStart"/>
       <w:r>
         <w:rPr>
           <w:rFonts w:ascii="Courier New" w:hAnsi="Courier New" w:cs="Courier New"/>
         </w:rPr>
         <w:t>APersistentSet</w:t>
       </w:r>
-      <w:proofErr w:type="spellEnd"/>
       <w:r>
         <w:t xml:space="preserve"> and </w:t>
       </w:r>
-      <w:proofErr w:type="spellStart"/>
       <w:r>
         <w:rPr>
           <w:rFonts w:ascii="Courier New" w:hAnsi="Courier New" w:cs="Courier New"/>
         </w:rPr>
         <w:t>APersistentMap</w:t>
       </w:r>
-      <w:proofErr w:type="spellEnd"/>
       <w:r>
         <w:t xml:space="preserve">; and fully realized implementations such as </w:t>
       </w:r>
-      <w:proofErr w:type="spellStart"/>
       <w:r>
         <w:rPr>
           <w:rFonts w:ascii="Courier New" w:hAnsi="Courier New" w:cs="Courier New"/>
         </w:rPr>
         <w:t>PersistentList</w:t>
       </w:r>
-      <w:proofErr w:type="spellEnd"/>
       <w:r>
         <w:t xml:space="preserve"> and </w:t>
       </w:r>
-      <w:proofErr w:type="spellStart"/>
       <w:r>
         <w:rPr>
           <w:rFonts w:ascii="Courier New" w:hAnsi="Courier New" w:cs="Courier New"/>
         </w:rPr>
         <w:t>PersistentHashMap</w:t>
       </w:r>
-      <w:proofErr w:type="spellEnd"/>
       <w:r>
         <w:t>.</w:t>
       </w:r>
@@ -2053,42 +1573,30 @@
         <w:lastRenderedPageBreak/>
         <w:t xml:space="preserve">Generally, when wanting to manipulate a sequential data structure, i.e. a </w:t>
       </w:r>
-      <w:proofErr w:type="spellStart"/>
       <w:r>
         <w:rPr>
           <w:rFonts w:ascii="Courier New" w:hAnsi="Courier New" w:cs="Courier New"/>
         </w:rPr>
         <w:t>Sequable</w:t>
       </w:r>
-      <w:proofErr w:type="spellEnd"/>
       <w:r>
         <w:t xml:space="preserve">, you call its </w:t>
       </w:r>
-      <w:proofErr w:type="spellStart"/>
-      <w:r>
-        <w:rPr>
-          <w:rFonts w:ascii="Courier New" w:hAnsi="Courier New" w:cs="Courier New"/>
-        </w:rPr>
-        <w:t>Sequable.seq</w:t>
-      </w:r>
-      <w:proofErr w:type="spellEnd"/>
-      <w:r>
-        <w:rPr>
-          <w:rFonts w:ascii="Courier New" w:hAnsi="Courier New" w:cs="Courier New"/>
-        </w:rPr>
-        <w:t>()</w:t>
+      <w:r>
+        <w:rPr>
+          <w:rFonts w:ascii="Courier New" w:hAnsi="Courier New" w:cs="Courier New"/>
+        </w:rPr>
+        <w:t>Sequable.seq()</w:t>
       </w:r>
       <w:r>
         <w:t xml:space="preserve"> method to get an </w:t>
       </w:r>
-      <w:proofErr w:type="spellStart"/>
       <w:r>
         <w:rPr>
           <w:rFonts w:ascii="Courier New" w:hAnsi="Courier New" w:cs="Courier New"/>
         </w:rPr>
         <w:t>ISeq</w:t>
       </w:r>
-      <w:proofErr w:type="spellEnd"/>
       <w:r>
         <w:t xml:space="preserve"> object that provides </w:t>
       </w:r>
@@ -2135,43 +1643,19 @@
         <w:t>.</w:t>
       </w:r>
       <w:r>
-        <w:t xml:space="preserve">  Note that we have the interface inheritance chain:  </w:t>
-      </w:r>
-      <w:proofErr w:type="spellStart"/>
-      <w:r>
-        <w:t>Sequable</w:t>
-      </w:r>
-      <w:proofErr w:type="spellEnd"/>
-      <w:r>
-        <w:t xml:space="preserve"> </w:t>
+        <w:t xml:space="preserve">  Note that we have the interface inheritance chain:  Sequable </w:t>
       </w:r>
       <w:r>
         <w:sym w:font="Wingdings" w:char="F0DF"/>
       </w:r>
       <w:r>
-        <w:t xml:space="preserve"> </w:t>
-      </w:r>
-      <w:proofErr w:type="spellStart"/>
-      <w:r>
-        <w:t>IPersistentCollection</w:t>
-      </w:r>
-      <w:proofErr w:type="spellEnd"/>
-      <w:r>
-        <w:t xml:space="preserve"> </w:t>
+        <w:t xml:space="preserve"> IPersistentCollection </w:t>
       </w:r>
       <w:r>
         <w:sym w:font="Wingdings" w:char="F0DF"/>
       </w:r>
       <w:r>
-        <w:t xml:space="preserve"> </w:t>
-      </w:r>
-      <w:proofErr w:type="spellStart"/>
-      <w:r>
-        <w:t>ISeq</w:t>
-      </w:r>
-      <w:proofErr w:type="spellEnd"/>
-      <w:r>
-        <w:t>. That provides a basic functionality of</w:t>
+        <w:t xml:space="preserve"> ISeq. That provides a basic functionality of</w:t>
       </w:r>
     </w:p>
     <w:p/>
@@ -2179,19 +1663,11 @@
       <w:pPr>
         <w:ind w:left="720"/>
       </w:pPr>
-      <w:proofErr w:type="spellStart"/>
-      <w:r>
-        <w:rPr>
-          <w:rFonts w:ascii="Courier New" w:hAnsi="Courier New" w:cs="Courier New"/>
-        </w:rPr>
-        <w:t>ISeq</w:t>
-      </w:r>
-      <w:proofErr w:type="spellEnd"/>
-      <w:r>
-        <w:rPr>
-          <w:rFonts w:ascii="Courier New" w:hAnsi="Courier New" w:cs="Courier New"/>
-        </w:rPr>
-        <w:t xml:space="preserve"> seq();</w:t>
+      <w:r>
+        <w:rPr>
+          <w:rFonts w:ascii="Courier New" w:hAnsi="Courier New" w:cs="Courier New"/>
+        </w:rPr>
+        <w:t>ISeq seq();</w:t>
       </w:r>
       <w:r>
         <w:rPr>
@@ -2205,61 +1681,21 @@
           <w:rFonts w:ascii="Courier New" w:hAnsi="Courier New" w:cs="Courier New"/>
         </w:rPr>
         <w:br/>
-      </w:r>
-      <w:proofErr w:type="spellStart"/>
-      <w:r>
-        <w:rPr>
-          <w:rFonts w:ascii="Courier New" w:hAnsi="Courier New" w:cs="Courier New"/>
-        </w:rPr>
-        <w:t>IPersistentCollection</w:t>
-      </w:r>
-      <w:proofErr w:type="spellEnd"/>
-      <w:r>
-        <w:rPr>
-          <w:rFonts w:ascii="Courier New" w:hAnsi="Courier New" w:cs="Courier New"/>
-        </w:rPr>
-        <w:t xml:space="preserve"> cons(object o);</w:t>
+        <w:t>IPersistentCollection cons(object o);</w:t>
       </w:r>
       <w:r>
         <w:rPr>
           <w:rFonts w:ascii="Courier New" w:hAnsi="Courier New" w:cs="Courier New"/>
         </w:rPr>
         <w:br/>
-      </w:r>
-      <w:proofErr w:type="spellStart"/>
-      <w:r>
-        <w:rPr>
-          <w:rFonts w:ascii="Courier New" w:hAnsi="Courier New" w:cs="Courier New"/>
-        </w:rPr>
-        <w:t>IPersistentCollection</w:t>
-      </w:r>
-      <w:proofErr w:type="spellEnd"/>
-      <w:r>
-        <w:rPr>
-          <w:rFonts w:ascii="Courier New" w:hAnsi="Courier New" w:cs="Courier New"/>
-        </w:rPr>
-        <w:t xml:space="preserve"> empty();</w:t>
+        <w:t>IPersistentCollection empty();</w:t>
       </w:r>
       <w:r>
         <w:rPr>
           <w:rFonts w:ascii="Courier New" w:hAnsi="Courier New" w:cs="Courier New"/>
         </w:rPr>
         <w:br/>
-        <w:t xml:space="preserve">bool </w:t>
-      </w:r>
-      <w:proofErr w:type="spellStart"/>
-      <w:r>
-        <w:rPr>
-          <w:rFonts w:ascii="Courier New" w:hAnsi="Courier New" w:cs="Courier New"/>
-        </w:rPr>
-        <w:t>equiv</w:t>
-      </w:r>
-      <w:proofErr w:type="spellEnd"/>
-      <w:r>
-        <w:rPr>
-          <w:rFonts w:ascii="Courier New" w:hAnsi="Courier New" w:cs="Courier New"/>
-        </w:rPr>
-        <w:t>(object o);</w:t>
+        <w:t>bool equiv(object o);</w:t>
       </w:r>
       <w:r>
         <w:rPr>
@@ -2273,20 +1709,214 @@
           <w:rFonts w:ascii="Courier New" w:hAnsi="Courier New" w:cs="Courier New"/>
         </w:rPr>
         <w:br/>
-      </w:r>
-      <w:proofErr w:type="spellStart"/>
+        <w:t>ISeq next();</w:t>
+      </w:r>
+      <w:r>
+        <w:rPr>
+          <w:rFonts w:ascii="Courier New" w:hAnsi="Courier New" w:cs="Courier New"/>
+        </w:rPr>
+        <w:br/>
+        <w:t>ISeq more();</w:t>
+      </w:r>
+      <w:r>
+        <w:rPr>
+          <w:rFonts w:ascii="Courier New" w:hAnsi="Courier New" w:cs="Courier New"/>
+        </w:rPr>
+        <w:br/>
+        <w:t>new ISeq cons(object o);</w:t>
+      </w:r>
+      <w:r>
+        <w:rPr>
+          <w:rFonts w:ascii="Courier New" w:hAnsi="Courier New" w:cs="Courier New"/>
+        </w:rPr>
+        <w:br/>
+      </w:r>
+      <w:r>
+        <w:t xml:space="preserve">(Note the overload of cons introduced by </w:t>
+      </w:r>
       <w:r>
         <w:rPr>
           <w:rFonts w:ascii="Courier New" w:hAnsi="Courier New" w:cs="Courier New"/>
         </w:rPr>
         <w:t>ISeq</w:t>
       </w:r>
-      <w:proofErr w:type="spellEnd"/>
-      <w:r>
-        <w:rPr>
-          <w:rFonts w:ascii="Courier New" w:hAnsi="Courier New" w:cs="Courier New"/>
-        </w:rPr>
-        <w:t xml:space="preserve"> next();</w:t>
+      <w:r>
+        <w:t>.  That’s a major pain in my CLR butt.)</w:t>
+      </w:r>
+    </w:p>
+    <w:p/>
+    <w:p>
+      <w:r>
+        <w:t>By one means or another, every concrete type in that chart implement all three interfaces.</w:t>
+      </w:r>
+    </w:p>
+    <w:p>
+      <w:r>
+        <w:t xml:space="preserve">There is one mystery interface in the picture:  </w:t>
+      </w:r>
+      <w:r>
+        <w:rPr>
+          <w:rFonts w:ascii="Courier New" w:hAnsi="Courier New" w:cs="Courier New"/>
+        </w:rPr>
+        <w:t>Sequential</w:t>
+      </w:r>
+      <w:r>
+        <w:t xml:space="preserve">.  You have to look very closely to figure out which data structures fail to implement Sequential.  I’ll save you some time:  because </w:t>
+      </w:r>
+      <w:r>
+        <w:rPr>
+          <w:rFonts w:ascii="Courier New" w:hAnsi="Courier New" w:cs="Courier New"/>
+        </w:rPr>
+        <w:t>IPersistentSet</w:t>
+      </w:r>
+      <w:r>
+        <w:t xml:space="preserve"> and </w:t>
+      </w:r>
+      <w:r>
+        <w:rPr>
+          <w:rFonts w:ascii="Courier New" w:hAnsi="Courier New" w:cs="Courier New"/>
+        </w:rPr>
+        <w:t>IPersistentMap</w:t>
+      </w:r>
+      <w:r>
+        <w:t xml:space="preserve"> do not inherit from </w:t>
+      </w:r>
+      <w:r>
+        <w:rPr>
+          <w:rFonts w:ascii="Courier New" w:hAnsi="Courier New" w:cs="Courier New"/>
+        </w:rPr>
+        <w:t>Sequential</w:t>
+      </w:r>
+      <w:r>
+        <w:t xml:space="preserve">, their implementations all fail to do so:  </w:t>
+      </w:r>
+      <w:r>
+        <w:rPr>
+          <w:rFonts w:ascii="Courier New" w:hAnsi="Courier New" w:cs="Courier New"/>
+        </w:rPr>
+        <w:t>PersistentHashSet</w:t>
+      </w:r>
+      <w:r>
+        <w:t xml:space="preserve">, </w:t>
+      </w:r>
+      <w:r>
+        <w:rPr>
+          <w:rFonts w:ascii="Courier New" w:hAnsi="Courier New" w:cs="Courier New"/>
+        </w:rPr>
+        <w:t>PersistentTreeSet</w:t>
+      </w:r>
+      <w:r>
+        <w:t xml:space="preserve">, </w:t>
+      </w:r>
+      <w:bookmarkStart w:id="0" w:name="_Hlk61470187"/>
+      <w:r>
+        <w:rPr>
+          <w:rFonts w:ascii="Courier New" w:hAnsi="Courier New" w:cs="Courier New"/>
+        </w:rPr>
+        <w:t>PersistentArrayMap</w:t>
+      </w:r>
+      <w:bookmarkEnd w:id="0"/>
+      <w:r>
+        <w:t xml:space="preserve">, </w:t>
+      </w:r>
+      <w:r>
+        <w:rPr>
+          <w:rFonts w:ascii="Courier New" w:hAnsi="Courier New" w:cs="Courier New"/>
+        </w:rPr>
+        <w:t>PersistentHashMap</w:t>
+      </w:r>
+      <w:r>
+        <w:t xml:space="preserve">, </w:t>
+      </w:r>
+      <w:r>
+        <w:rPr>
+          <w:rFonts w:ascii="Courier New" w:hAnsi="Courier New" w:cs="Courier New"/>
+        </w:rPr>
+        <w:t>PersistentStructMap</w:t>
+      </w:r>
+      <w:r>
+        <w:t xml:space="preserve"> and </w:t>
+      </w:r>
+      <w:r>
+        <w:rPr>
+          <w:rFonts w:ascii="Courier New" w:hAnsi="Courier New" w:cs="Courier New"/>
+        </w:rPr>
+        <w:t>PersistentTreeMap</w:t>
+      </w:r>
+      <w:r>
+        <w:t>.</w:t>
+      </w:r>
+    </w:p>
+    <w:p>
+      <w:r>
+        <w:t>What is the practical import of this?</w:t>
+      </w:r>
+      <w:r>
+        <w:t xml:space="preserve">  One has to look at where</w:t>
+      </w:r>
+      <w:r>
+        <w:rPr>
+          <w:rFonts w:ascii="Courier New" w:hAnsi="Courier New" w:cs="Courier New"/>
+        </w:rPr>
+        <w:t xml:space="preserve"> </w:t>
+      </w:r>
+      <w:r>
+        <w:rPr>
+          <w:rFonts w:ascii="Courier New" w:hAnsi="Courier New" w:cs="Courier New"/>
+        </w:rPr>
+        <w:t>Sequential</w:t>
+      </w:r>
+      <w:r>
+        <w:t xml:space="preserve"> appears</w:t>
+      </w:r>
+      <w:r>
+        <w:t xml:space="preserve"> in the code.</w:t>
+      </w:r>
+      <w:r>
+        <w:t xml:space="preserve">  Most occurrences are Equals/doEquals/equiv/doEquiv code and for very select set of classes.</w:t>
+      </w:r>
+    </w:p>
+    <w:p>
+      <w:pPr>
+        <w:ind w:firstLine="720"/>
+      </w:pPr>
+      <w:r>
+        <w:rPr>
+          <w:rFonts w:ascii="Courier New" w:hAnsi="Courier New" w:cs="Courier New"/>
+        </w:rPr>
+        <w:t>APersistentVector.doEquals</w:t>
+      </w:r>
+      <w:r>
+        <w:t xml:space="preserve"> and </w:t>
+      </w:r>
+      <w:r>
+        <w:rPr>
+          <w:rFonts w:ascii="Courier New" w:hAnsi="Courier New" w:cs="Courier New"/>
+        </w:rPr>
+        <w:t>APersistentVector.doEquiv</w:t>
+      </w:r>
+      <w:r>
+        <w:t>:</w:t>
+      </w:r>
+    </w:p>
+    <w:p>
+      <w:pPr>
+        <w:ind w:left="1440"/>
+        <w:rPr>
+          <w:rFonts w:ascii="Courier New" w:hAnsi="Courier New" w:cs="Courier New"/>
+        </w:rPr>
+      </w:pPr>
+      <w:r>
+        <w:rPr>
+          <w:rFonts w:ascii="Courier New" w:hAnsi="Courier New" w:cs="Courier New"/>
+        </w:rPr>
+        <w:t>// handles IPersistentVector and IList separately firs</w:t>
+      </w:r>
+      <w:r>
+        <w:rPr>
+          <w:rFonts w:ascii="Courier New" w:hAnsi="Courier New" w:cs="Courier New"/>
+        </w:rPr>
+        <w:t>t</w:t>
       </w:r>
       <w:r>
         <w:rPr>
@@ -2294,349 +1924,11 @@
         </w:rPr>
         <w:br/>
       </w:r>
-      <w:proofErr w:type="spellStart"/>
-      <w:r>
-        <w:rPr>
-          <w:rFonts w:ascii="Courier New" w:hAnsi="Courier New" w:cs="Courier New"/>
-        </w:rPr>
-        <w:t>ISeq</w:t>
-      </w:r>
-      <w:proofErr w:type="spellEnd"/>
-      <w:r>
-        <w:rPr>
-          <w:rFonts w:ascii="Courier New" w:hAnsi="Courier New" w:cs="Courier New"/>
-        </w:rPr>
-        <w:t xml:space="preserve"> more();</w:t>
-      </w:r>
-      <w:r>
-        <w:rPr>
-          <w:rFonts w:ascii="Courier New" w:hAnsi="Courier New" w:cs="Courier New"/>
-        </w:rPr>
-        <w:br/>
-        <w:t xml:space="preserve">new </w:t>
-      </w:r>
-      <w:proofErr w:type="spellStart"/>
-      <w:r>
-        <w:rPr>
-          <w:rFonts w:ascii="Courier New" w:hAnsi="Courier New" w:cs="Courier New"/>
-        </w:rPr>
-        <w:t>ISeq</w:t>
-      </w:r>
-      <w:proofErr w:type="spellEnd"/>
-      <w:r>
-        <w:rPr>
-          <w:rFonts w:ascii="Courier New" w:hAnsi="Courier New" w:cs="Courier New"/>
-        </w:rPr>
-        <w:t xml:space="preserve"> cons(object o);</w:t>
-      </w:r>
-      <w:r>
-        <w:rPr>
-          <w:rFonts w:ascii="Courier New" w:hAnsi="Courier New" w:cs="Courier New"/>
-        </w:rPr>
-        <w:br/>
-      </w:r>
-      <w:r>
-        <w:t xml:space="preserve">(Note the overload of cons introduced by </w:t>
-      </w:r>
-      <w:proofErr w:type="spellStart"/>
-      <w:r>
-        <w:rPr>
-          <w:rFonts w:ascii="Courier New" w:hAnsi="Courier New" w:cs="Courier New"/>
-        </w:rPr>
-        <w:t>ISeq</w:t>
-      </w:r>
-      <w:proofErr w:type="spellEnd"/>
-      <w:r>
-        <w:t>.  That’s a major pain in my CLR butt.)</w:t>
-      </w:r>
-    </w:p>
-    <w:p/>
-    <w:p>
-      <w:r>
-        <w:t>By one means or another, every concrete type in that chart implement all three interfaces.</w:t>
-      </w:r>
-    </w:p>
-    <w:p>
-      <w:r>
-        <w:t xml:space="preserve">There is one mystery interface in the picture:  </w:t>
-      </w:r>
-      <w:r>
-        <w:rPr>
-          <w:rFonts w:ascii="Courier New" w:hAnsi="Courier New" w:cs="Courier New"/>
-        </w:rPr>
-        <w:t>Sequential</w:t>
-      </w:r>
-      <w:r>
-        <w:t xml:space="preserve">.  You </w:t>
-      </w:r>
-      <w:proofErr w:type="gramStart"/>
-      <w:r>
-        <w:t>have to</w:t>
-      </w:r>
-      <w:proofErr w:type="gramEnd"/>
-      <w:r>
-        <w:t xml:space="preserve"> look very closely to figure out which data structures fail to implement Sequential.  I’ll save you some time:  because </w:t>
-      </w:r>
-      <w:proofErr w:type="spellStart"/>
-      <w:r>
-        <w:rPr>
-          <w:rFonts w:ascii="Courier New" w:hAnsi="Courier New" w:cs="Courier New"/>
-        </w:rPr>
-        <w:t>IPersistentSet</w:t>
-      </w:r>
-      <w:proofErr w:type="spellEnd"/>
-      <w:r>
-        <w:t xml:space="preserve"> and </w:t>
-      </w:r>
-      <w:proofErr w:type="spellStart"/>
-      <w:r>
-        <w:rPr>
-          <w:rFonts w:ascii="Courier New" w:hAnsi="Courier New" w:cs="Courier New"/>
-        </w:rPr>
-        <w:t>IPersistentMap</w:t>
-      </w:r>
-      <w:proofErr w:type="spellEnd"/>
-      <w:r>
-        <w:t xml:space="preserve"> do not inherit from </w:t>
-      </w:r>
-      <w:r>
-        <w:rPr>
-          <w:rFonts w:ascii="Courier New" w:hAnsi="Courier New" w:cs="Courier New"/>
-        </w:rPr>
-        <w:t>Sequential</w:t>
-      </w:r>
-      <w:r>
-        <w:t xml:space="preserve">, their implementations all fail to do so:  </w:t>
-      </w:r>
-      <w:proofErr w:type="spellStart"/>
-      <w:r>
-        <w:rPr>
-          <w:rFonts w:ascii="Courier New" w:hAnsi="Courier New" w:cs="Courier New"/>
-        </w:rPr>
-        <w:t>PersistentHashSet</w:t>
-      </w:r>
-      <w:proofErr w:type="spellEnd"/>
-      <w:r>
-        <w:t xml:space="preserve">, </w:t>
-      </w:r>
-      <w:proofErr w:type="spellStart"/>
-      <w:r>
-        <w:rPr>
-          <w:rFonts w:ascii="Courier New" w:hAnsi="Courier New" w:cs="Courier New"/>
-        </w:rPr>
-        <w:t>PersistentTreeSet</w:t>
-      </w:r>
-      <w:proofErr w:type="spellEnd"/>
-      <w:r>
-        <w:t xml:space="preserve">, </w:t>
-      </w:r>
-      <w:bookmarkStart w:id="0" w:name="_Hlk61470187"/>
-      <w:proofErr w:type="spellStart"/>
-      <w:r>
-        <w:rPr>
-          <w:rFonts w:ascii="Courier New" w:hAnsi="Courier New" w:cs="Courier New"/>
-        </w:rPr>
-        <w:t>PersistentArrayMap</w:t>
-      </w:r>
-      <w:bookmarkEnd w:id="0"/>
-      <w:proofErr w:type="spellEnd"/>
-      <w:r>
-        <w:t xml:space="preserve">, </w:t>
-      </w:r>
-      <w:proofErr w:type="spellStart"/>
-      <w:r>
-        <w:rPr>
-          <w:rFonts w:ascii="Courier New" w:hAnsi="Courier New" w:cs="Courier New"/>
-        </w:rPr>
-        <w:t>PersistentHashMap</w:t>
-      </w:r>
-      <w:proofErr w:type="spellEnd"/>
-      <w:r>
-        <w:t xml:space="preserve">, </w:t>
-      </w:r>
-      <w:proofErr w:type="spellStart"/>
-      <w:r>
-        <w:rPr>
-          <w:rFonts w:ascii="Courier New" w:hAnsi="Courier New" w:cs="Courier New"/>
-        </w:rPr>
-        <w:t>PersistentStructMap</w:t>
-      </w:r>
-      <w:proofErr w:type="spellEnd"/>
-      <w:r>
-        <w:t xml:space="preserve"> and </w:t>
-      </w:r>
-      <w:proofErr w:type="spellStart"/>
-      <w:r>
-        <w:rPr>
-          <w:rFonts w:ascii="Courier New" w:hAnsi="Courier New" w:cs="Courier New"/>
-        </w:rPr>
-        <w:t>PersistentTreeMap</w:t>
-      </w:r>
-      <w:proofErr w:type="spellEnd"/>
-      <w:r>
-        <w:t>.</w:t>
-      </w:r>
-    </w:p>
-    <w:p>
-      <w:r>
-        <w:t>What is the practical import of this?</w:t>
-      </w:r>
-      <w:r>
-        <w:t xml:space="preserve">  One </w:t>
-      </w:r>
-      <w:proofErr w:type="gramStart"/>
-      <w:r>
-        <w:t>has to</w:t>
-      </w:r>
-      <w:proofErr w:type="gramEnd"/>
-      <w:r>
-        <w:t xml:space="preserve"> look at where</w:t>
-      </w:r>
-      <w:r>
-        <w:rPr>
-          <w:rFonts w:ascii="Courier New" w:hAnsi="Courier New" w:cs="Courier New"/>
-        </w:rPr>
-        <w:t xml:space="preserve"> </w:t>
-      </w:r>
-      <w:r>
-        <w:rPr>
-          <w:rFonts w:ascii="Courier New" w:hAnsi="Courier New" w:cs="Courier New"/>
-        </w:rPr>
-        <w:t>Sequential</w:t>
-      </w:r>
-      <w:r>
-        <w:t xml:space="preserve"> appears</w:t>
-      </w:r>
-      <w:r>
-        <w:t xml:space="preserve"> in the code.</w:t>
-      </w:r>
-      <w:r>
-        <w:t xml:space="preserve">  Most occurrences are Equals/</w:t>
-      </w:r>
-      <w:proofErr w:type="spellStart"/>
-      <w:r>
-        <w:t>doEquals</w:t>
-      </w:r>
-      <w:proofErr w:type="spellEnd"/>
-      <w:r>
-        <w:t>/</w:t>
-      </w:r>
-      <w:proofErr w:type="spellStart"/>
-      <w:r>
-        <w:t>equiv</w:t>
-      </w:r>
-      <w:proofErr w:type="spellEnd"/>
-      <w:r>
-        <w:t>/</w:t>
-      </w:r>
-      <w:proofErr w:type="spellStart"/>
-      <w:r>
-        <w:t>doEquiv</w:t>
-      </w:r>
-      <w:proofErr w:type="spellEnd"/>
-      <w:r>
-        <w:t xml:space="preserve"> code and for very select set of classes.</w:t>
-      </w:r>
-    </w:p>
-    <w:p>
-      <w:pPr>
-        <w:ind w:firstLine="720"/>
-      </w:pPr>
-      <w:proofErr w:type="spellStart"/>
-      <w:r>
-        <w:rPr>
-          <w:rFonts w:ascii="Courier New" w:hAnsi="Courier New" w:cs="Courier New"/>
-        </w:rPr>
-        <w:t>APersistentVector.doEquals</w:t>
-      </w:r>
-      <w:proofErr w:type="spellEnd"/>
-      <w:r>
-        <w:t xml:space="preserve"> and </w:t>
-      </w:r>
-      <w:proofErr w:type="spellStart"/>
-      <w:r>
-        <w:rPr>
-          <w:rFonts w:ascii="Courier New" w:hAnsi="Courier New" w:cs="Courier New"/>
-        </w:rPr>
-        <w:t>APersistentVector.doEquiv</w:t>
-      </w:r>
-      <w:proofErr w:type="spellEnd"/>
-      <w:r>
-        <w:t>:</w:t>
-      </w:r>
-    </w:p>
-    <w:p>
-      <w:pPr>
-        <w:ind w:left="1440"/>
-        <w:rPr>
-          <w:rFonts w:ascii="Courier New" w:hAnsi="Courier New" w:cs="Courier New"/>
-        </w:rPr>
-      </w:pPr>
-      <w:r>
-        <w:rPr>
-          <w:rFonts w:ascii="Courier New" w:hAnsi="Courier New" w:cs="Courier New"/>
-        </w:rPr>
-        <w:t xml:space="preserve">// handles </w:t>
-      </w:r>
-      <w:proofErr w:type="spellStart"/>
-      <w:r>
-        <w:rPr>
-          <w:rFonts w:ascii="Courier New" w:hAnsi="Courier New" w:cs="Courier New"/>
-        </w:rPr>
-        <w:t>IPersistentVector</w:t>
-      </w:r>
-      <w:proofErr w:type="spellEnd"/>
-      <w:r>
-        <w:rPr>
-          <w:rFonts w:ascii="Courier New" w:hAnsi="Courier New" w:cs="Courier New"/>
-        </w:rPr>
-        <w:t xml:space="preserve"> and </w:t>
-      </w:r>
-      <w:proofErr w:type="spellStart"/>
-      <w:r>
-        <w:rPr>
-          <w:rFonts w:ascii="Courier New" w:hAnsi="Courier New" w:cs="Courier New"/>
-        </w:rPr>
-        <w:t>IList</w:t>
-      </w:r>
-      <w:proofErr w:type="spellEnd"/>
-      <w:r>
-        <w:rPr>
-          <w:rFonts w:ascii="Courier New" w:hAnsi="Courier New" w:cs="Courier New"/>
-        </w:rPr>
-        <w:t xml:space="preserve"> separately firs</w:t>
-      </w:r>
-      <w:r>
-        <w:rPr>
-          <w:rFonts w:ascii="Courier New" w:hAnsi="Courier New" w:cs="Courier New"/>
-        </w:rPr>
-        <w:t>t</w:t>
-      </w:r>
-      <w:r>
-        <w:rPr>
-          <w:rFonts w:ascii="Courier New" w:hAnsi="Courier New" w:cs="Courier New"/>
-        </w:rPr>
-        <w:br/>
-      </w:r>
-      <w:r>
-        <w:rPr>
-          <w:rFonts w:ascii="Courier New" w:hAnsi="Courier New" w:cs="Courier New"/>
-        </w:rPr>
-        <w:t xml:space="preserve">if </w:t>
-      </w:r>
-      <w:proofErr w:type="gramStart"/>
-      <w:r>
-        <w:rPr>
-          <w:rFonts w:ascii="Courier New" w:hAnsi="Courier New" w:cs="Courier New"/>
-        </w:rPr>
-        <w:t>(!(</w:t>
-      </w:r>
-      <w:proofErr w:type="gramEnd"/>
-      <w:r>
-        <w:rPr>
-          <w:rFonts w:ascii="Courier New" w:hAnsi="Courier New" w:cs="Courier New"/>
-        </w:rPr>
-        <w:t>obj is Sequential))</w:t>
+      <w:r>
+        <w:rPr>
+          <w:rFonts w:ascii="Courier New" w:hAnsi="Courier New" w:cs="Courier New"/>
+        </w:rPr>
+        <w:t>if (!(obj is Sequential))</w:t>
       </w:r>
       <w:r>
         <w:rPr>
@@ -2661,35 +1953,7 @@
         <w:rPr>
           <w:rFonts w:ascii="Courier New" w:hAnsi="Courier New" w:cs="Courier New"/>
         </w:rPr>
-        <w:t xml:space="preserve"> </w:t>
-      </w:r>
-      <w:proofErr w:type="spellStart"/>
-      <w:r>
-        <w:rPr>
-          <w:rFonts w:ascii="Courier New" w:hAnsi="Courier New" w:cs="Courier New"/>
-        </w:rPr>
-        <w:t>ms</w:t>
-      </w:r>
-      <w:proofErr w:type="spellEnd"/>
-      <w:r>
-        <w:rPr>
-          <w:rFonts w:ascii="Courier New" w:hAnsi="Courier New" w:cs="Courier New"/>
-        </w:rPr>
-        <w:t xml:space="preserve"> = </w:t>
-      </w:r>
-      <w:proofErr w:type="spellStart"/>
-      <w:r>
-        <w:rPr>
-          <w:rFonts w:ascii="Courier New" w:hAnsi="Courier New" w:cs="Courier New"/>
-        </w:rPr>
-        <w:t>RT.seq</w:t>
-      </w:r>
-      <w:proofErr w:type="spellEnd"/>
-      <w:r>
-        <w:rPr>
-          <w:rFonts w:ascii="Courier New" w:hAnsi="Courier New" w:cs="Courier New"/>
-        </w:rPr>
-        <w:t>(obj);</w:t>
+        <w:t xml:space="preserve"> ms = RT.seq(obj);</w:t>
       </w:r>
     </w:p>
     <w:p>
@@ -2703,20 +1967,7 @@
           <w:rFonts w:ascii="Courier New" w:hAnsi="Courier New" w:cs="Courier New"/>
         </w:rPr>
         <w:tab/>
-      </w:r>
-      <w:proofErr w:type="spellStart"/>
-      <w:r>
-        <w:rPr>
-          <w:rFonts w:ascii="Courier New" w:hAnsi="Courier New" w:cs="Courier New"/>
-        </w:rPr>
-        <w:t>ASeq.Equals</w:t>
-      </w:r>
-      <w:proofErr w:type="spellEnd"/>
-      <w:r>
-        <w:rPr>
-          <w:rFonts w:ascii="Courier New" w:hAnsi="Courier New" w:cs="Courier New"/>
-        </w:rPr>
-        <w:t xml:space="preserve"> </w:t>
+        <w:t xml:space="preserve">ASeq.Equals </w:t>
       </w:r>
       <w:r>
         <w:t>and</w:t>
@@ -2725,21 +1976,7 @@
         <w:rPr>
           <w:rFonts w:ascii="Courier New" w:hAnsi="Courier New" w:cs="Courier New"/>
         </w:rPr>
-        <w:t xml:space="preserve"> </w:t>
-      </w:r>
-      <w:proofErr w:type="spellStart"/>
-      <w:r>
-        <w:rPr>
-          <w:rFonts w:ascii="Courier New" w:hAnsi="Courier New" w:cs="Courier New"/>
-        </w:rPr>
-        <w:t>ASeq.equiv</w:t>
-      </w:r>
-      <w:proofErr w:type="spellEnd"/>
-      <w:r>
-        <w:rPr>
-          <w:rFonts w:ascii="Courier New" w:hAnsi="Courier New" w:cs="Courier New"/>
-        </w:rPr>
-        <w:t>:</w:t>
+        <w:t xml:space="preserve"> ASeq.equiv:</w:t>
       </w:r>
     </w:p>
     <w:p>
@@ -2753,35 +1990,7 @@
         <w:rPr>
           <w:rFonts w:ascii="Courier New" w:hAnsi="Courier New" w:cs="Courier New"/>
         </w:rPr>
-        <w:t xml:space="preserve">if </w:t>
-      </w:r>
-      <w:proofErr w:type="gramStart"/>
-      <w:r>
-        <w:rPr>
-          <w:rFonts w:ascii="Courier New" w:hAnsi="Courier New" w:cs="Courier New"/>
-        </w:rPr>
-        <w:t>(!(</w:t>
-      </w:r>
-      <w:proofErr w:type="gramEnd"/>
-      <w:r>
-        <w:rPr>
-          <w:rFonts w:ascii="Courier New" w:hAnsi="Courier New" w:cs="Courier New"/>
-        </w:rPr>
-        <w:t xml:space="preserve">obj is Sequential || obj is </w:t>
-      </w:r>
-      <w:proofErr w:type="spellStart"/>
-      <w:r>
-        <w:rPr>
-          <w:rFonts w:ascii="Courier New" w:hAnsi="Courier New" w:cs="Courier New"/>
-        </w:rPr>
-        <w:t>IList</w:t>
-      </w:r>
-      <w:proofErr w:type="spellEnd"/>
-      <w:r>
-        <w:rPr>
-          <w:rFonts w:ascii="Courier New" w:hAnsi="Courier New" w:cs="Courier New"/>
-        </w:rPr>
-        <w:t xml:space="preserve">)) </w:t>
+        <w:t xml:space="preserve">if (!(obj is Sequential || obj is IList)) </w:t>
       </w:r>
       <w:r>
         <w:rPr>
@@ -2801,54 +2010,13 @@
           <w:rFonts w:ascii="Courier New" w:hAnsi="Courier New" w:cs="Courier New"/>
         </w:rPr>
         <w:br/>
-      </w:r>
-      <w:proofErr w:type="spellStart"/>
-      <w:r>
-        <w:rPr>
-          <w:rFonts w:ascii="Courier New" w:hAnsi="Courier New" w:cs="Courier New"/>
-        </w:rPr>
         <w:t>I</w:t>
       </w:r>
       <w:r>
         <w:rPr>
           <w:rFonts w:ascii="Courier New" w:hAnsi="Courier New" w:cs="Courier New"/>
         </w:rPr>
-        <w:t>Seq</w:t>
-      </w:r>
-      <w:proofErr w:type="spellEnd"/>
-      <w:r>
-        <w:rPr>
-          <w:rFonts w:ascii="Courier New" w:hAnsi="Courier New" w:cs="Courier New"/>
-        </w:rPr>
-        <w:t xml:space="preserve"> </w:t>
-      </w:r>
-      <w:proofErr w:type="spellStart"/>
-      <w:r>
-        <w:rPr>
-          <w:rFonts w:ascii="Courier New" w:hAnsi="Courier New" w:cs="Courier New"/>
-        </w:rPr>
-        <w:t>ms</w:t>
-      </w:r>
-      <w:proofErr w:type="spellEnd"/>
-      <w:r>
-        <w:rPr>
-          <w:rFonts w:ascii="Courier New" w:hAnsi="Courier New" w:cs="Courier New"/>
-        </w:rPr>
-        <w:t xml:space="preserve"> = </w:t>
-      </w:r>
-      <w:proofErr w:type="spellStart"/>
-      <w:r>
-        <w:rPr>
-          <w:rFonts w:ascii="Courier New" w:hAnsi="Courier New" w:cs="Courier New"/>
-        </w:rPr>
-        <w:t>RT.seq</w:t>
-      </w:r>
-      <w:proofErr w:type="spellEnd"/>
-      <w:r>
-        <w:rPr>
-          <w:rFonts w:ascii="Courier New" w:hAnsi="Courier New" w:cs="Courier New"/>
-        </w:rPr>
-        <w:t>(obj);</w:t>
+        <w:t>Seq ms = RT.seq(obj);</w:t>
       </w:r>
     </w:p>
     <w:p>
@@ -2884,34 +2052,18 @@
         </w:rPr>
         <w:tab/>
       </w:r>
-      <w:proofErr w:type="spellStart"/>
-      <w:r>
-        <w:rPr>
-          <w:rFonts w:ascii="Courier New" w:hAnsi="Courier New" w:cs="Courier New"/>
-        </w:rPr>
-        <w:t>LazySeq.Equals</w:t>
-      </w:r>
-      <w:proofErr w:type="spellEnd"/>
-      <w:r>
-        <w:rPr>
-          <w:rFonts w:ascii="Courier New" w:hAnsi="Courier New" w:cs="Courier New"/>
-        </w:rPr>
-        <w:t xml:space="preserve"> and</w:t>
-      </w:r>
-      <w:r>
-        <w:rPr>
-          <w:rFonts w:ascii="Courier New" w:hAnsi="Courier New" w:cs="Courier New"/>
-        </w:rPr>
-        <w:t xml:space="preserve"> </w:t>
-      </w:r>
-      <w:proofErr w:type="spellStart"/>
-      <w:r>
-        <w:rPr>
-          <w:rFonts w:ascii="Courier New" w:hAnsi="Courier New" w:cs="Courier New"/>
-        </w:rPr>
-        <w:t>LazySeq.equiv</w:t>
-      </w:r>
-      <w:proofErr w:type="spellEnd"/>
+      <w:r>
+        <w:rPr>
+          <w:rFonts w:ascii="Courier New" w:hAnsi="Courier New" w:cs="Courier New"/>
+        </w:rPr>
+        <w:t>LazySeq.Equals and</w:t>
+      </w:r>
+      <w:r>
+        <w:rPr>
+          <w:rFonts w:ascii="Courier New" w:hAnsi="Courier New" w:cs="Courier New"/>
+        </w:rPr>
+        <w:t xml:space="preserve"> LazySeq.equiv</w:t>
+      </w:r>
       <w:r>
         <w:rPr>
           <w:rFonts w:ascii="Courier New" w:hAnsi="Courier New" w:cs="Courier New"/>
@@ -2926,19 +2078,11 @@
           <w:rFonts w:ascii="Courier New" w:hAnsi="Courier New" w:cs="Courier New"/>
         </w:rPr>
       </w:pPr>
-      <w:proofErr w:type="spellStart"/>
-      <w:r>
-        <w:rPr>
-          <w:rFonts w:ascii="Courier New" w:hAnsi="Courier New" w:cs="Courier New"/>
-        </w:rPr>
-        <w:t>ISeq</w:t>
-      </w:r>
-      <w:proofErr w:type="spellEnd"/>
-      <w:r>
-        <w:rPr>
-          <w:rFonts w:ascii="Courier New" w:hAnsi="Courier New" w:cs="Courier New"/>
-        </w:rPr>
-        <w:t xml:space="preserve"> s = seq();</w:t>
+      <w:r>
+        <w:rPr>
+          <w:rFonts w:ascii="Courier New" w:hAnsi="Courier New" w:cs="Courier New"/>
+        </w:rPr>
+        <w:t>ISeq s = seq();</w:t>
       </w:r>
       <w:r>
         <w:rPr>
@@ -2963,35 +2107,7 @@
         <w:rPr>
           <w:rFonts w:ascii="Courier New" w:hAnsi="Courier New" w:cs="Courier New"/>
         </w:rPr>
-        <w:t xml:space="preserve">return </w:t>
-      </w:r>
-      <w:proofErr w:type="spellStart"/>
-      <w:r>
-        <w:rPr>
-          <w:rFonts w:ascii="Courier New" w:hAnsi="Courier New" w:cs="Courier New"/>
-        </w:rPr>
-        <w:t>s.Equals</w:t>
-      </w:r>
-      <w:proofErr w:type="spellEnd"/>
-      <w:r>
-        <w:rPr>
-          <w:rFonts w:ascii="Courier New" w:hAnsi="Courier New" w:cs="Courier New"/>
-        </w:rPr>
-        <w:t xml:space="preserve">(obj);  // or </w:t>
-      </w:r>
-      <w:proofErr w:type="spellStart"/>
-      <w:r>
-        <w:rPr>
-          <w:rFonts w:ascii="Courier New" w:hAnsi="Courier New" w:cs="Courier New"/>
-        </w:rPr>
-        <w:t>s.equiv</w:t>
-      </w:r>
-      <w:proofErr w:type="spellEnd"/>
-      <w:r>
-        <w:rPr>
-          <w:rFonts w:ascii="Courier New" w:hAnsi="Courier New" w:cs="Courier New"/>
-        </w:rPr>
-        <w:t>(obj)</w:t>
+        <w:t>return s.Equals(obj);  // or s.equiv(obj)</w:t>
       </w:r>
       <w:r>
         <w:rPr>
@@ -3016,21 +2132,7 @@
         <w:rPr>
           <w:rFonts w:ascii="Courier New" w:hAnsi="Courier New" w:cs="Courier New"/>
         </w:rPr>
-        <w:t xml:space="preserve">return (obj is Sequential || obj is </w:t>
-      </w:r>
-      <w:proofErr w:type="spellStart"/>
-      <w:r>
-        <w:rPr>
-          <w:rFonts w:ascii="Courier New" w:hAnsi="Courier New" w:cs="Courier New"/>
-        </w:rPr>
-        <w:t>IList</w:t>
-      </w:r>
-      <w:proofErr w:type="spellEnd"/>
-      <w:r>
-        <w:rPr>
-          <w:rFonts w:ascii="Courier New" w:hAnsi="Courier New" w:cs="Courier New"/>
-        </w:rPr>
-        <w:t xml:space="preserve">) </w:t>
+        <w:t xml:space="preserve">return (obj is Sequential || obj is IList) </w:t>
       </w:r>
       <w:r>
         <w:rPr>
@@ -3043,21 +2145,7 @@
         <w:rPr>
           <w:rFonts w:ascii="Courier New" w:hAnsi="Courier New" w:cs="Courier New"/>
         </w:rPr>
-        <w:t xml:space="preserve">&amp;&amp; </w:t>
-      </w:r>
-      <w:proofErr w:type="spellStart"/>
-      <w:r>
-        <w:rPr>
-          <w:rFonts w:ascii="Courier New" w:hAnsi="Courier New" w:cs="Courier New"/>
-        </w:rPr>
-        <w:t>RT.seq</w:t>
-      </w:r>
-      <w:proofErr w:type="spellEnd"/>
-      <w:r>
-        <w:rPr>
-          <w:rFonts w:ascii="Courier New" w:hAnsi="Courier New" w:cs="Courier New"/>
-        </w:rPr>
-        <w:t>(obj) == null;</w:t>
+        <w:t>&amp;&amp; RT.seq(obj) == null;</w:t>
       </w:r>
     </w:p>
     <w:p>
@@ -3067,16 +2155,12 @@
           <w:rFonts w:ascii="Courier New" w:hAnsi="Courier New" w:cs="Courier New"/>
         </w:rPr>
       </w:pPr>
-      <w:proofErr w:type="spellStart"/>
-      <w:proofErr w:type="gramStart"/>
       <w:r>
         <w:rPr>
           <w:rFonts w:ascii="Courier New" w:hAnsi="Courier New" w:cs="Courier New"/>
         </w:rPr>
         <w:t>PersistentList.EmptyList.Equals</w:t>
       </w:r>
-      <w:proofErr w:type="spellEnd"/>
-      <w:proofErr w:type="gramEnd"/>
       <w:r>
         <w:rPr>
           <w:rFonts w:ascii="Courier New" w:hAnsi="Courier New" w:cs="Courier New"/>
@@ -3101,21 +2185,7 @@
         <w:rPr>
           <w:rFonts w:ascii="Courier New" w:hAnsi="Courier New" w:cs="Courier New"/>
         </w:rPr>
-        <w:t xml:space="preserve">return (obj is Sequential || obj is </w:t>
-      </w:r>
-      <w:proofErr w:type="spellStart"/>
-      <w:r>
-        <w:rPr>
-          <w:rFonts w:ascii="Courier New" w:hAnsi="Courier New" w:cs="Courier New"/>
-        </w:rPr>
-        <w:t>IList</w:t>
-      </w:r>
-      <w:proofErr w:type="spellEnd"/>
-      <w:r>
-        <w:rPr>
-          <w:rFonts w:ascii="Courier New" w:hAnsi="Courier New" w:cs="Courier New"/>
-        </w:rPr>
-        <w:t xml:space="preserve">) </w:t>
+        <w:t xml:space="preserve">return (obj is Sequential || obj is IList) </w:t>
       </w:r>
       <w:r>
         <w:rPr>
@@ -3128,30 +2198,8 @@
         <w:rPr>
           <w:rFonts w:ascii="Courier New" w:hAnsi="Courier New" w:cs="Courier New"/>
         </w:rPr>
-        <w:t xml:space="preserve">&amp;&amp; </w:t>
-      </w:r>
-      <w:proofErr w:type="spellStart"/>
-      <w:r>
-        <w:rPr>
-          <w:rFonts w:ascii="Courier New" w:hAnsi="Courier New" w:cs="Courier New"/>
-        </w:rPr>
-        <w:t>RT.seq</w:t>
-      </w:r>
-      <w:proofErr w:type="spellEnd"/>
-      <w:r>
-        <w:rPr>
-          <w:rFonts w:ascii="Courier New" w:hAnsi="Courier New" w:cs="Courier New"/>
-        </w:rPr>
-        <w:t xml:space="preserve">(obj) == </w:t>
-      </w:r>
-      <w:proofErr w:type="gramStart"/>
-      <w:r>
-        <w:rPr>
-          <w:rFonts w:ascii="Courier New" w:hAnsi="Courier New" w:cs="Courier New"/>
-        </w:rPr>
-        <w:t>null;</w:t>
-      </w:r>
-      <w:proofErr w:type="gramEnd"/>
+        <w:t>&amp;&amp; RT.seq(obj) == null;</w:t>
+      </w:r>
     </w:p>
     <w:p>
       <w:pPr>
@@ -3160,19 +2208,11 @@
           <w:rFonts w:ascii="Courier New" w:hAnsi="Courier New" w:cs="Courier New"/>
         </w:rPr>
       </w:pPr>
-      <w:proofErr w:type="spellStart"/>
-      <w:r>
-        <w:rPr>
-          <w:rFonts w:ascii="Courier New" w:hAnsi="Courier New" w:cs="Courier New"/>
-        </w:rPr>
-        <w:t>PersistentQueue.Equals</w:t>
-      </w:r>
-      <w:proofErr w:type="spellEnd"/>
-      <w:r>
-        <w:rPr>
-          <w:rFonts w:ascii="Courier New" w:hAnsi="Courier New" w:cs="Courier New"/>
-        </w:rPr>
-        <w:t xml:space="preserve"> </w:t>
+      <w:r>
+        <w:rPr>
+          <w:rFonts w:ascii="Courier New" w:hAnsi="Courier New" w:cs="Courier New"/>
+        </w:rPr>
+        <w:t xml:space="preserve">PersistentQueue.Equals </w:t>
       </w:r>
       <w:r>
         <w:t>and</w:t>
@@ -3181,16 +2221,8 @@
         <w:rPr>
           <w:rFonts w:ascii="Courier New" w:hAnsi="Courier New" w:cs="Courier New"/>
         </w:rPr>
-        <w:t xml:space="preserve"> </w:t>
-      </w:r>
-      <w:proofErr w:type="spellStart"/>
-      <w:r>
-        <w:rPr>
-          <w:rFonts w:ascii="Courier New" w:hAnsi="Courier New" w:cs="Courier New"/>
-        </w:rPr>
-        <w:t>PersistentQueue.equiv</w:t>
-      </w:r>
-      <w:proofErr w:type="spellEnd"/>
+        <w:t xml:space="preserve"> PersistentQueue.equiv</w:t>
+      </w:r>
       <w:r>
         <w:rPr>
           <w:rFonts w:ascii="Courier New" w:hAnsi="Courier New" w:cs="Courier New"/>
@@ -3209,21 +2241,7 @@
         <w:rPr>
           <w:rFonts w:ascii="Courier New" w:hAnsi="Courier New" w:cs="Courier New"/>
         </w:rPr>
-        <w:t xml:space="preserve">if </w:t>
-      </w:r>
-      <w:proofErr w:type="gramStart"/>
-      <w:r>
-        <w:rPr>
-          <w:rFonts w:ascii="Courier New" w:hAnsi="Courier New" w:cs="Courier New"/>
-        </w:rPr>
-        <w:t>(!(</w:t>
-      </w:r>
-      <w:proofErr w:type="gramEnd"/>
-      <w:r>
-        <w:rPr>
-          <w:rFonts w:ascii="Courier New" w:hAnsi="Courier New" w:cs="Courier New"/>
-        </w:rPr>
-        <w:t>obj is Sequential))</w:t>
+        <w:t>if (!(obj is Sequential))</w:t>
       </w:r>
       <w:r>
         <w:rPr>
@@ -3244,58 +2262,165 @@
         </w:rPr>
         <w:br/>
       </w:r>
-      <w:proofErr w:type="spellStart"/>
-      <w:r>
-        <w:rPr>
-          <w:rFonts w:ascii="Courier New" w:hAnsi="Courier New" w:cs="Courier New"/>
-        </w:rPr>
-        <w:t>ISeq</w:t>
-      </w:r>
-      <w:proofErr w:type="spellEnd"/>
-      <w:r>
-        <w:rPr>
-          <w:rFonts w:ascii="Courier New" w:hAnsi="Courier New" w:cs="Courier New"/>
-        </w:rPr>
-        <w:t xml:space="preserve"> </w:t>
-      </w:r>
-      <w:proofErr w:type="spellStart"/>
-      <w:r>
-        <w:rPr>
-          <w:rFonts w:ascii="Courier New" w:hAnsi="Courier New" w:cs="Courier New"/>
-        </w:rPr>
-        <w:t>ms</w:t>
-      </w:r>
-      <w:proofErr w:type="spellEnd"/>
-      <w:r>
-        <w:rPr>
-          <w:rFonts w:ascii="Courier New" w:hAnsi="Courier New" w:cs="Courier New"/>
-        </w:rPr>
-        <w:t xml:space="preserve"> = </w:t>
-      </w:r>
-      <w:proofErr w:type="spellStart"/>
-      <w:r>
-        <w:rPr>
-          <w:rFonts w:ascii="Courier New" w:hAnsi="Courier New" w:cs="Courier New"/>
-        </w:rPr>
-        <w:t>RT.seq</w:t>
-      </w:r>
-      <w:proofErr w:type="spellEnd"/>
-      <w:r>
-        <w:rPr>
-          <w:rFonts w:ascii="Courier New" w:hAnsi="Courier New" w:cs="Courier New"/>
-        </w:rPr>
-        <w:t>(obj);</w:t>
-      </w:r>
-    </w:p>
-    <w:p>
-      <w:pPr>
-        <w:ind w:left="1440"/>
-        <w:rPr>
-          <w:rFonts w:ascii="Courier New" w:hAnsi="Courier New" w:cs="Courier New"/>
-        </w:rPr>
-      </w:pPr>
+      <w:r>
+        <w:rPr>
+          <w:rFonts w:ascii="Courier New" w:hAnsi="Courier New" w:cs="Courier New"/>
+        </w:rPr>
+        <w:t>ISeq ms = RT.seq(obj);</w:t>
+      </w:r>
+    </w:p>
+    <w:p>
+      <w:r>
+        <w:t xml:space="preserve"> Which concrete classes are covered by </w:t>
+      </w:r>
+      <w:r>
+        <w:rPr>
+          <w:rFonts w:ascii="Courier New" w:hAnsi="Courier New" w:cs="Courier New"/>
+        </w:rPr>
+        <w:t>APersistentVector</w:t>
+      </w:r>
+      <w:r>
+        <w:t xml:space="preserve">, </w:t>
+      </w:r>
+      <w:r>
+        <w:rPr>
+          <w:rFonts w:ascii="Courier New" w:hAnsi="Courier New" w:cs="Courier New"/>
+        </w:rPr>
+        <w:t>ASeq</w:t>
+      </w:r>
+      <w:r>
+        <w:t xml:space="preserve">, </w:t>
+      </w:r>
+      <w:r>
+        <w:rPr>
+          <w:rFonts w:ascii="Courier New" w:hAnsi="Courier New" w:cs="Courier New"/>
+        </w:rPr>
+        <w:t>LazySeq</w:t>
+      </w:r>
+      <w:r>
+        <w:t xml:space="preserve">, </w:t>
+      </w:r>
+      <w:r>
+        <w:rPr>
+          <w:rFonts w:ascii="Courier New" w:hAnsi="Courier New" w:cs="Courier New"/>
+        </w:rPr>
+        <w:t>PersistentList.EmptyList</w:t>
+      </w:r>
+      <w:r>
+        <w:t xml:space="preserve"> and </w:t>
+      </w:r>
+      <w:r>
+        <w:rPr>
+          <w:rFonts w:ascii="Courier New" w:hAnsi="Courier New" w:cs="Courier New"/>
+        </w:rPr>
+        <w:t>PersistentQueue</w:t>
+      </w:r>
+      <w:r>
+        <w:t xml:space="preserve">?  Well, everything but the Set and Map classes that are not </w:t>
+      </w:r>
+      <w:r>
+        <w:rPr>
+          <w:rFonts w:ascii="Courier New" w:hAnsi="Courier New" w:cs="Courier New"/>
+        </w:rPr>
+        <w:t>Sequential</w:t>
+      </w:r>
+      <w:r>
+        <w:t xml:space="preserve">.  So, essentially, </w:t>
+      </w:r>
+      <w:r>
+        <w:rPr>
+          <w:rFonts w:ascii="Courier New" w:hAnsi="Courier New" w:cs="Courier New"/>
+        </w:rPr>
+        <w:t>Sequential</w:t>
+      </w:r>
+      <w:r>
+        <w:t xml:space="preserve"> marks the non-Set/Map collections as distinct from the Set/Map collections when it comes toe comparing for equality/equivalence.   In other words, we can think of the former as inherently sequential, i.e. having a fixed sequence of values that is well-defined.   Maps and sets can be delivered linearly for iteration, but their order is not well-defined</w:t>
+      </w:r>
+      <w:r>
+        <w:t>, and they will never be considered equal to one of the others (unless empty).</w:t>
+      </w:r>
+      <w:r>
+        <w:t xml:space="preserve">  (Note that </w:t>
+      </w:r>
+      <w:r>
+        <w:rPr>
+          <w:rFonts w:ascii="Courier New" w:hAnsi="Courier New" w:cs="Courier New"/>
+        </w:rPr>
+        <w:t>IList</w:t>
+      </w:r>
+      <w:r>
+        <w:t xml:space="preserve"> seems to serve the same function.  In fact, </w:t>
+      </w:r>
+      <w:r>
+        <w:rPr>
+          <w:rFonts w:ascii="Courier New" w:hAnsi="Courier New" w:cs="Courier New"/>
+        </w:rPr>
+        <w:t>APersistentVector</w:t>
+      </w:r>
+      <w:r>
+        <w:t xml:space="preserve">, </w:t>
+      </w:r>
+      <w:r>
+        <w:rPr>
+          <w:rFonts w:ascii="Courier New" w:hAnsi="Courier New" w:cs="Courier New"/>
+        </w:rPr>
+        <w:t>ASeq</w:t>
+      </w:r>
+      <w:r>
+        <w:t xml:space="preserve">, </w:t>
+      </w:r>
+      <w:r>
+        <w:rPr>
+          <w:rFonts w:ascii="Courier New" w:hAnsi="Courier New" w:cs="Courier New"/>
+        </w:rPr>
+        <w:t>LazySeq</w:t>
+      </w:r>
+      <w:r>
+        <w:t xml:space="preserve"> and </w:t>
+      </w:r>
+      <w:r>
+        <w:rPr>
+          <w:rFonts w:ascii="Courier New" w:hAnsi="Courier New" w:cs="Courier New"/>
+        </w:rPr>
+        <w:t>PersistentList</w:t>
+      </w:r>
+      <w:r>
+        <w:t xml:space="preserve">—but not </w:t>
+      </w:r>
+      <w:r>
+        <w:rPr>
+          <w:rFonts w:ascii="Courier New" w:hAnsi="Courier New" w:cs="Courier New"/>
+        </w:rPr>
+        <w:t>PersistentQueue</w:t>
+      </w:r>
+      <w:r>
+        <w:t>?—also implement IList, but the Map/Set classes do not.</w:t>
+      </w:r>
+    </w:p>
+    <w:p>
+      <w:r>
+        <w:t xml:space="preserve">I first wondered about </w:t>
+      </w:r>
+      <w:r>
+        <w:rPr>
+          <w:rFonts w:ascii="Courier New" w:hAnsi="Courier New" w:cs="Courier New"/>
+        </w:rPr>
+        <w:t>Sequential</w:t>
+      </w:r>
+      <w:r>
+        <w:t xml:space="preserve"> </w:t>
+      </w:r>
+      <w:r>
+        <w:t>when I started on ClojureCLR in 2008.  I finally sat down and figured it out in early 2021.  It shouldn’t have been that hard.  (To be sure, I did not contemplate it daily for more than 12 years.)</w:t>
+      </w:r>
+    </w:p>
+    <w:p>
+      <w:r>
+        <w:t xml:space="preserve"> </w:t>
+      </w:r>
     </w:p>
     <w:p/>
+    <w:p/>
     <w:p>
       <w:r>
         <w:t xml:space="preserve">                      </w:t>
@@ -3307,11 +2432,25 @@
       </w:r>
     </w:p>
     <w:p>
+      <w:pPr>
+        <w:pStyle w:val="Heading2"/>
+      </w:pPr>
+      <w:r>
+        <w:lastRenderedPageBreak/>
+        <w:t>Other sequence markers</w:t>
+      </w:r>
+    </w:p>
+    <w:p>
+      <w:r>
+        <w:t>There are marker interfaces for collections that support providing a count of their elements, for direct indexing into the collection, and for being transient/editable.</w:t>
+      </w:r>
+    </w:p>
+    <w:p/>
+    <w:p>
       <w:r>
         <w:rPr>
           <w:noProof/>
         </w:rPr>
-        <w:lastRenderedPageBreak/>
         <w:drawing>
           <wp:inline distT="0" distB="0" distL="0" distR="0" wp14:anchorId="06DAF3A1" wp14:editId="3AEA4484">
             <wp:extent cx="5943600" cy="2875280"/>
@@ -3361,11 +2500,54 @@
       </w:r>
     </w:p>
     <w:p>
-      <w:r>
+      <w:pPr>
+        <w:pStyle w:val="Heading2"/>
         <w:rPr>
           <w:noProof/>
         </w:rPr>
+      </w:pPr>
+      <w:r>
+        <w:rPr>
+          <w:noProof/>
+        </w:rPr>
         <w:lastRenderedPageBreak/>
+        <w:t>Defined types</w:t>
+      </w:r>
+    </w:p>
+    <w:p>
+      <w:pPr>
+        <w:rPr>
+          <w:noProof/>
+        </w:rPr>
+      </w:pPr>
+    </w:p>
+    <w:p>
+      <w:pPr>
+        <w:rPr>
+          <w:noProof/>
+        </w:rPr>
+      </w:pPr>
+      <w:r>
+        <w:rPr>
+          <w:noProof/>
+        </w:rPr>
+        <w:t>There are marker interfaces for classes that are created by deftype, proxy and defrecord</w:t>
+      </w:r>
+      <w:r>
+        <w:rPr>
+          <w:noProof/>
+        </w:rPr>
+        <w:t>.  And a few specialized classes/interfaces for implementing protocols and keyword lookups.</w:t>
+      </w:r>
+    </w:p>
+    <w:p>
+      <w:pPr>
+        <w:pStyle w:val="Heading2"/>
+      </w:pPr>
+      <w:r>
+        <w:rPr>
+          <w:noProof/>
+        </w:rPr>
         <w:drawing>
           <wp:inline distT="0" distB="0" distL="0" distR="0" wp14:anchorId="3D01A930" wp14:editId="025FA257">
             <wp:extent cx="5172075" cy="4543425"/>
@@ -3413,17 +2595,21 @@
       </w:r>
       <w:r>
         <w:lastRenderedPageBreak/>
-        <w:br w:type="page"/>
+        <w:t>Compiler classes</w:t>
+      </w:r>
+    </w:p>
+    <w:p>
+      <w:r>
+        <w:t>By comparison , the compiler looks quite straightforward.B</w:t>
       </w:r>
       <w:r>
         <w:rPr>
           <w:noProof/>
         </w:rPr>
-        <w:lastRenderedPageBreak/>
         <w:drawing>
-          <wp:inline distT="0" distB="0" distL="0" distR="0" wp14:anchorId="47CB0C77" wp14:editId="4AE14F41">
-            <wp:extent cx="4297680" cy="8229600"/>
-            <wp:effectExtent l="0" t="0" r="7620" b="0"/>
+          <wp:inline distT="0" distB="0" distL="0" distR="0" wp14:anchorId="47CB0C77" wp14:editId="797A0F61">
+            <wp:extent cx="5905500" cy="7762875"/>
+            <wp:effectExtent l="0" t="0" r="0" b="9525"/>
             <wp:docPr id="9" name="Picture 9" descr="Diagram&#10;&#10;Description automatically generated"/>
             <wp:cNvGraphicFramePr>
               <a:graphicFrameLocks xmlns:a="http://schemas.openxmlformats.org/drawingml/2006/main" noChangeAspect="1"/>
@@ -3450,7 +2636,7 @@
                   <pic:spPr>
                     <a:xfrm>
                       <a:off x="0" y="0"/>
-                      <a:ext cx="4297680" cy="8229600"/>
+                      <a:ext cx="5905500" cy="7762875"/>
                     </a:xfrm>
                     <a:prstGeom prst="rect">
                       <a:avLst/>

</xml_diff>